<commit_message>
Plot of differences between armour types with 30 kg load and fast walking
</commit_message>
<xml_diff>
--- a/table_data.docx
+++ b/table_data.docx
@@ -13,14 +13,14 @@
         <w:tblLook w:val="0600" w:firstRow="0" w:lastRow="0" w:firstColumn="0" w:lastColumn="0" w:noHBand="1" w:noVBand="1"/>
       </w:tblPr>
       <w:tblGrid>
-        <w:gridCol w:w="2756"/>
+        <w:gridCol w:w="2544"/>
         <w:gridCol w:w="222"/>
-        <w:gridCol w:w="1308"/>
-        <w:gridCol w:w="1428"/>
-        <w:gridCol w:w="1541"/>
+        <w:gridCol w:w="1217"/>
+        <w:gridCol w:w="1327"/>
+        <w:gridCol w:w="1430"/>
         <w:gridCol w:w="222"/>
-        <w:gridCol w:w="636"/>
-        <w:gridCol w:w="756"/>
+        <w:gridCol w:w="601"/>
+        <w:gridCol w:w="711"/>
       </w:tblGrid>
       <w:tr>
         <w:tc>
@@ -34,8 +34,14 @@
           <w:p>
             <w:pPr>
               <w:spacing w:line="276" w:lineRule="auto"/>
-            </w:pPr>
-            <w:r>
+              <w:rPr>
+                <w:sz w:val="22"/>
+              </w:rPr>
+            </w:pPr>
+            <w:r>
+              <w:rPr>
+                <w:sz w:val="22"/>
+              </w:rPr>
               <w:t>N = 40</w:t>
             </w:r>
           </w:p>
@@ -51,6 +57,9 @@
           <w:p>
             <w:pPr>
               <w:spacing w:line="276" w:lineRule="auto"/>
+              <w:rPr>
+                <w:sz w:val="22"/>
+              </w:rPr>
             </w:pPr>
           </w:p>
         </w:tc>
@@ -67,8 +76,14 @@
             <w:pPr>
               <w:spacing w:line="276" w:lineRule="auto"/>
               <w:jc w:val="center"/>
-            </w:pPr>
-            <w:r>
+              <w:rPr>
+                <w:sz w:val="22"/>
+              </w:rPr>
+            </w:pPr>
+            <w:r>
+              <w:rPr>
+                <w:sz w:val="22"/>
+              </w:rPr>
               <w:t>Carried load</w:t>
             </w:r>
           </w:p>
@@ -85,6 +100,9 @@
             <w:pPr>
               <w:spacing w:line="276" w:lineRule="auto"/>
               <w:jc w:val="center"/>
+              <w:rPr>
+                <w:sz w:val="22"/>
+              </w:rPr>
             </w:pPr>
           </w:p>
         </w:tc>
@@ -101,6 +119,9 @@
             <w:pPr>
               <w:spacing w:line="276" w:lineRule="auto"/>
               <w:jc w:val="center"/>
+              <w:rPr>
+                <w:sz w:val="22"/>
+              </w:rPr>
             </w:pPr>
           </w:p>
         </w:tc>
@@ -117,6 +138,9 @@
           <w:p>
             <w:pPr>
               <w:spacing w:line="276" w:lineRule="auto"/>
+              <w:rPr>
+                <w:sz w:val="22"/>
+              </w:rPr>
             </w:pPr>
           </w:p>
         </w:tc>
@@ -131,6 +155,9 @@
           <w:p>
             <w:pPr>
               <w:spacing w:line="276" w:lineRule="auto"/>
+              <w:rPr>
+                <w:sz w:val="22"/>
+              </w:rPr>
             </w:pPr>
           </w:p>
         </w:tc>
@@ -146,8 +173,14 @@
             <w:pPr>
               <w:spacing w:line="276" w:lineRule="auto"/>
               <w:jc w:val="center"/>
-            </w:pPr>
-            <w:r>
+              <w:rPr>
+                <w:sz w:val="22"/>
+              </w:rPr>
+            </w:pPr>
+            <w:r>
+              <w:rPr>
+                <w:sz w:val="22"/>
+              </w:rPr>
               <w:t>No load</w:t>
             </w:r>
           </w:p>
@@ -164,8 +197,14 @@
             <w:pPr>
               <w:spacing w:line="276" w:lineRule="auto"/>
               <w:jc w:val="center"/>
-            </w:pPr>
-            <w:r>
+              <w:rPr>
+                <w:sz w:val="22"/>
+              </w:rPr>
+            </w:pPr>
+            <w:r>
+              <w:rPr>
+                <w:sz w:val="22"/>
+              </w:rPr>
               <w:t>15 kg</w:t>
             </w:r>
           </w:p>
@@ -182,8 +221,14 @@
             <w:pPr>
               <w:spacing w:line="276" w:lineRule="auto"/>
               <w:jc w:val="center"/>
-            </w:pPr>
-            <w:r>
+              <w:rPr>
+                <w:sz w:val="22"/>
+              </w:rPr>
+            </w:pPr>
+            <w:r>
+              <w:rPr>
+                <w:sz w:val="22"/>
+              </w:rPr>
               <w:t>30 kg</w:t>
             </w:r>
           </w:p>
@@ -200,6 +245,9 @@
             <w:pPr>
               <w:spacing w:line="276" w:lineRule="auto"/>
               <w:jc w:val="center"/>
+              <w:rPr>
+                <w:sz w:val="22"/>
+              </w:rPr>
             </w:pPr>
           </w:p>
         </w:tc>
@@ -215,8 +263,14 @@
             <w:pPr>
               <w:spacing w:line="276" w:lineRule="auto"/>
               <w:jc w:val="center"/>
-            </w:pPr>
-            <w:r>
+              <w:rPr>
+                <w:sz w:val="22"/>
+              </w:rPr>
+            </w:pPr>
+            <w:r>
+              <w:rPr>
+                <w:sz w:val="22"/>
+              </w:rPr>
               <w:t>F</w:t>
             </w:r>
           </w:p>
@@ -233,8 +287,14 @@
             <w:pPr>
               <w:spacing w:line="276" w:lineRule="auto"/>
               <w:jc w:val="center"/>
-            </w:pPr>
-            <w:r>
+              <w:rPr>
+                <w:sz w:val="22"/>
+              </w:rPr>
+            </w:pPr>
+            <w:r>
+              <w:rPr>
+                <w:sz w:val="22"/>
+              </w:rPr>
               <w:t>p</w:t>
             </w:r>
           </w:p>
@@ -251,8 +311,14 @@
           <w:p>
             <w:pPr>
               <w:spacing w:line="276" w:lineRule="auto"/>
-            </w:pPr>
-            <w:r>
+              <w:rPr>
+                <w:sz w:val="22"/>
+              </w:rPr>
+            </w:pPr>
+            <w:r>
+              <w:rPr>
+                <w:sz w:val="22"/>
+              </w:rPr>
               <w:t>Medial KJCF first peak</w:t>
             </w:r>
           </w:p>
@@ -267,6 +333,9 @@
           <w:p>
             <w:pPr>
               <w:spacing w:line="276" w:lineRule="auto"/>
+              <w:rPr>
+                <w:sz w:val="22"/>
+              </w:rPr>
             </w:pPr>
           </w:p>
         </w:tc>
@@ -280,15 +349,15 @@
           <w:p>
             <w:pPr>
               <w:spacing w:line="276" w:lineRule="auto"/>
-            </w:pPr>
-            <w:r>
-              <w:t xml:space="preserve">3.07 </w:t>
-            </w:r>
-            <w:r>
-              <w:t xml:space="preserve">± </w:t>
-            </w:r>
-            <w:r>
-              <w:t>0.69</w:t>
+              <w:rPr>
+                <w:sz w:val="22"/>
+              </w:rPr>
+            </w:pPr>
+            <w:r>
+              <w:rPr>
+                <w:sz w:val="22"/>
+              </w:rPr>
+              <w:t>3.07 ± 0.69</w:t>
             </w:r>
           </w:p>
         </w:tc>
@@ -302,17 +371,20 @@
           <w:p>
             <w:pPr>
               <w:spacing w:line="276" w:lineRule="auto"/>
-            </w:pPr>
-            <w:r>
-              <w:t xml:space="preserve">3.38 </w:t>
-            </w:r>
-            <w:r>
-              <w:t xml:space="preserve">± </w:t>
-            </w:r>
-            <w:r>
-              <w:t>0.83</w:t>
-            </w:r>
-            <w:r>
+              <w:rPr>
+                <w:sz w:val="22"/>
+              </w:rPr>
+            </w:pPr>
+            <w:r>
+              <w:rPr>
+                <w:sz w:val="22"/>
+              </w:rPr>
+              <w:t>3.38 ± 0.83</w:t>
+            </w:r>
+            <w:r>
+              <w:rPr>
+                <w:sz w:val="22"/>
+              </w:rPr>
               <w:t>*</w:t>
             </w:r>
           </w:p>
@@ -327,17 +399,20 @@
           <w:p>
             <w:pPr>
               <w:spacing w:line="276" w:lineRule="auto"/>
-            </w:pPr>
-            <w:r>
-              <w:t xml:space="preserve">3.68 </w:t>
-            </w:r>
-            <w:r>
-              <w:t xml:space="preserve">± </w:t>
-            </w:r>
-            <w:r>
-              <w:t>0.80</w:t>
-            </w:r>
-            <w:r>
+              <w:rPr>
+                <w:sz w:val="22"/>
+              </w:rPr>
+            </w:pPr>
+            <w:r>
+              <w:rPr>
+                <w:sz w:val="22"/>
+              </w:rPr>
+              <w:t>3.68 ± 0.80</w:t>
+            </w:r>
+            <w:r>
+              <w:rPr>
+                <w:sz w:val="22"/>
+              </w:rPr>
               <w:t>*</w:t>
             </w:r>
           </w:p>
@@ -353,6 +428,9 @@
             <w:pPr>
               <w:spacing w:line="276" w:lineRule="auto"/>
               <w:jc w:val="right"/>
+              <w:rPr>
+                <w:sz w:val="22"/>
+              </w:rPr>
             </w:pPr>
           </w:p>
         </w:tc>
@@ -367,8 +445,14 @@
             <w:pPr>
               <w:spacing w:line="276" w:lineRule="auto"/>
               <w:jc w:val="right"/>
-            </w:pPr>
-            <w:r>
+              <w:rPr>
+                <w:sz w:val="22"/>
+              </w:rPr>
+            </w:pPr>
+            <w:r>
+              <w:rPr>
+                <w:sz w:val="22"/>
+              </w:rPr>
               <w:t>6.55</w:t>
             </w:r>
           </w:p>
@@ -384,8 +468,14 @@
             <w:pPr>
               <w:spacing w:line="276" w:lineRule="auto"/>
               <w:jc w:val="right"/>
-            </w:pPr>
-            <w:r>
+              <w:rPr>
+                <w:sz w:val="22"/>
+              </w:rPr>
+            </w:pPr>
+            <w:r>
+              <w:rPr>
+                <w:sz w:val="22"/>
+              </w:rPr>
               <w:t>0.002</w:t>
             </w:r>
           </w:p>
@@ -399,109 +489,118 @@
           <w:p>
             <w:pPr>
               <w:spacing w:line="276" w:lineRule="auto"/>
-            </w:pPr>
-            <w:r>
-              <w:t xml:space="preserve">Medial KJCF </w:t>
-            </w:r>
-            <w:r>
-              <w:t>second</w:t>
-            </w:r>
-            <w:r>
-              <w:t xml:space="preserve"> peak</w:t>
-            </w:r>
-          </w:p>
-        </w:tc>
-        <w:tc>
-          <w:tcPr>
-            <w:tcW w:w="0" w:type="auto"/>
-          </w:tcPr>
-          <w:p>
-            <w:pPr>
-              <w:spacing w:line="276" w:lineRule="auto"/>
-            </w:pPr>
-          </w:p>
-        </w:tc>
-        <w:tc>
-          <w:tcPr>
-            <w:tcW w:w="0" w:type="auto"/>
-          </w:tcPr>
-          <w:p>
-            <w:pPr>
-              <w:spacing w:line="276" w:lineRule="auto"/>
-            </w:pPr>
-            <w:r>
-              <w:t xml:space="preserve">2.37 </w:t>
-            </w:r>
-            <w:r>
-              <w:t xml:space="preserve">± </w:t>
-            </w:r>
-            <w:r>
-              <w:t>1.1</w:t>
-            </w:r>
-            <w:r>
-              <w:t>1</w:t>
-            </w:r>
-          </w:p>
-        </w:tc>
-        <w:tc>
-          <w:tcPr>
-            <w:tcW w:w="0" w:type="auto"/>
-          </w:tcPr>
-          <w:p>
-            <w:pPr>
-              <w:spacing w:line="276" w:lineRule="auto"/>
-            </w:pPr>
-            <w:r>
-              <w:t xml:space="preserve">2.36 </w:t>
-            </w:r>
-            <w:r>
-              <w:t xml:space="preserve">± </w:t>
-            </w:r>
-            <w:r>
-              <w:t>1.08</w:t>
-            </w:r>
-          </w:p>
-        </w:tc>
-        <w:tc>
-          <w:tcPr>
-            <w:tcW w:w="0" w:type="auto"/>
-          </w:tcPr>
-          <w:p>
-            <w:pPr>
-              <w:spacing w:line="276" w:lineRule="auto"/>
-            </w:pPr>
-            <w:r>
-              <w:t xml:space="preserve">2.37 </w:t>
-            </w:r>
-            <w:r>
-              <w:t xml:space="preserve">± </w:t>
-            </w:r>
-            <w:r>
-              <w:t>0.96</w:t>
-            </w:r>
-          </w:p>
-        </w:tc>
-        <w:tc>
-          <w:tcPr>
-            <w:tcW w:w="0" w:type="auto"/>
-          </w:tcPr>
-          <w:p>
-            <w:pPr>
-              <w:spacing w:line="276" w:lineRule="auto"/>
-              <w:jc w:val="right"/>
-            </w:pPr>
-          </w:p>
-        </w:tc>
-        <w:tc>
-          <w:tcPr>
-            <w:tcW w:w="0" w:type="auto"/>
-          </w:tcPr>
-          <w:p>
-            <w:pPr>
-              <w:spacing w:line="276" w:lineRule="auto"/>
-              <w:jc w:val="right"/>
-            </w:pPr>
-            <w:r>
+              <w:rPr>
+                <w:sz w:val="22"/>
+              </w:rPr>
+            </w:pPr>
+            <w:r>
+              <w:rPr>
+                <w:sz w:val="22"/>
+              </w:rPr>
+              <w:t>Medial KJCF second peak</w:t>
+            </w:r>
+          </w:p>
+        </w:tc>
+        <w:tc>
+          <w:tcPr>
+            <w:tcW w:w="0" w:type="auto"/>
+          </w:tcPr>
+          <w:p>
+            <w:pPr>
+              <w:spacing w:line="276" w:lineRule="auto"/>
+              <w:rPr>
+                <w:sz w:val="22"/>
+              </w:rPr>
+            </w:pPr>
+          </w:p>
+        </w:tc>
+        <w:tc>
+          <w:tcPr>
+            <w:tcW w:w="0" w:type="auto"/>
+          </w:tcPr>
+          <w:p>
+            <w:pPr>
+              <w:spacing w:line="276" w:lineRule="auto"/>
+              <w:rPr>
+                <w:sz w:val="22"/>
+              </w:rPr>
+            </w:pPr>
+            <w:r>
+              <w:rPr>
+                <w:sz w:val="22"/>
+              </w:rPr>
+              <w:t>2.37 ± 1.11</w:t>
+            </w:r>
+          </w:p>
+        </w:tc>
+        <w:tc>
+          <w:tcPr>
+            <w:tcW w:w="0" w:type="auto"/>
+          </w:tcPr>
+          <w:p>
+            <w:pPr>
+              <w:spacing w:line="276" w:lineRule="auto"/>
+              <w:rPr>
+                <w:sz w:val="22"/>
+              </w:rPr>
+            </w:pPr>
+            <w:r>
+              <w:rPr>
+                <w:sz w:val="22"/>
+              </w:rPr>
+              <w:t>2.36 ± 1.08</w:t>
+            </w:r>
+          </w:p>
+        </w:tc>
+        <w:tc>
+          <w:tcPr>
+            <w:tcW w:w="0" w:type="auto"/>
+          </w:tcPr>
+          <w:p>
+            <w:pPr>
+              <w:spacing w:line="276" w:lineRule="auto"/>
+              <w:rPr>
+                <w:sz w:val="22"/>
+              </w:rPr>
+            </w:pPr>
+            <w:r>
+              <w:rPr>
+                <w:sz w:val="22"/>
+              </w:rPr>
+              <w:t>2.37 ± 0.96</w:t>
+            </w:r>
+          </w:p>
+        </w:tc>
+        <w:tc>
+          <w:tcPr>
+            <w:tcW w:w="0" w:type="auto"/>
+          </w:tcPr>
+          <w:p>
+            <w:pPr>
+              <w:spacing w:line="276" w:lineRule="auto"/>
+              <w:jc w:val="right"/>
+              <w:rPr>
+                <w:sz w:val="22"/>
+              </w:rPr>
+            </w:pPr>
+          </w:p>
+        </w:tc>
+        <w:tc>
+          <w:tcPr>
+            <w:tcW w:w="0" w:type="auto"/>
+          </w:tcPr>
+          <w:p>
+            <w:pPr>
+              <w:spacing w:line="276" w:lineRule="auto"/>
+              <w:jc w:val="right"/>
+              <w:rPr>
+                <w:sz w:val="22"/>
+              </w:rPr>
+            </w:pPr>
+            <w:r>
+              <w:rPr>
+                <w:sz w:val="22"/>
+              </w:rPr>
               <w:t>0.00</w:t>
             </w:r>
           </w:p>
@@ -514,8 +613,14 @@
             <w:pPr>
               <w:spacing w:line="276" w:lineRule="auto"/>
               <w:jc w:val="right"/>
-            </w:pPr>
-            <w:r>
+              <w:rPr>
+                <w:sz w:val="22"/>
+              </w:rPr>
+            </w:pPr>
+            <w:r>
+              <w:rPr>
+                <w:sz w:val="22"/>
+              </w:rPr>
               <w:t>0.999</w:t>
             </w:r>
           </w:p>
@@ -529,8 +634,14 @@
           <w:p>
             <w:pPr>
               <w:spacing w:line="276" w:lineRule="auto"/>
-            </w:pPr>
-            <w:r>
+              <w:rPr>
+                <w:sz w:val="22"/>
+              </w:rPr>
+            </w:pPr>
+            <w:r>
+              <w:rPr>
+                <w:sz w:val="22"/>
+              </w:rPr>
               <w:t>Lateral KJCF peak</w:t>
             </w:r>
           </w:p>
@@ -542,49 +653,52 @@
           <w:p>
             <w:pPr>
               <w:spacing w:line="276" w:lineRule="auto"/>
-            </w:pPr>
-          </w:p>
-        </w:tc>
-        <w:tc>
-          <w:tcPr>
-            <w:tcW w:w="0" w:type="auto"/>
-          </w:tcPr>
-          <w:p>
-            <w:pPr>
-              <w:spacing w:line="276" w:lineRule="auto"/>
-            </w:pPr>
-            <w:r>
-              <w:t xml:space="preserve">2.22 </w:t>
-            </w:r>
-            <w:r>
-              <w:t xml:space="preserve">± </w:t>
-            </w:r>
-            <w:r>
-              <w:t>0.9</w:t>
-            </w:r>
-            <w:r>
-              <w:t>4</w:t>
-            </w:r>
-          </w:p>
-        </w:tc>
-        <w:tc>
-          <w:tcPr>
-            <w:tcW w:w="0" w:type="auto"/>
-          </w:tcPr>
-          <w:p>
-            <w:pPr>
-              <w:spacing w:line="276" w:lineRule="auto"/>
-            </w:pPr>
-            <w:r>
-              <w:t xml:space="preserve">2.68 </w:t>
-            </w:r>
-            <w:r>
-              <w:t xml:space="preserve">± </w:t>
-            </w:r>
-            <w:r>
-              <w:t>0.89</w:t>
-            </w:r>
-            <w:r>
+              <w:rPr>
+                <w:sz w:val="22"/>
+              </w:rPr>
+            </w:pPr>
+          </w:p>
+        </w:tc>
+        <w:tc>
+          <w:tcPr>
+            <w:tcW w:w="0" w:type="auto"/>
+          </w:tcPr>
+          <w:p>
+            <w:pPr>
+              <w:spacing w:line="276" w:lineRule="auto"/>
+              <w:rPr>
+                <w:sz w:val="22"/>
+              </w:rPr>
+            </w:pPr>
+            <w:r>
+              <w:rPr>
+                <w:sz w:val="22"/>
+              </w:rPr>
+              <w:t>2.22 ± 0.94</w:t>
+            </w:r>
+          </w:p>
+        </w:tc>
+        <w:tc>
+          <w:tcPr>
+            <w:tcW w:w="0" w:type="auto"/>
+          </w:tcPr>
+          <w:p>
+            <w:pPr>
+              <w:spacing w:line="276" w:lineRule="auto"/>
+              <w:rPr>
+                <w:sz w:val="22"/>
+              </w:rPr>
+            </w:pPr>
+            <w:r>
+              <w:rPr>
+                <w:sz w:val="22"/>
+              </w:rPr>
+              <w:t>2.68 ± 0.89</w:t>
+            </w:r>
+            <w:r>
+              <w:rPr>
+                <w:sz w:val="22"/>
+              </w:rPr>
               <w:t>*</w:t>
             </w:r>
           </w:p>
@@ -596,17 +710,20 @@
           <w:p>
             <w:pPr>
               <w:spacing w:line="276" w:lineRule="auto"/>
-            </w:pPr>
-            <w:r>
-              <w:t xml:space="preserve">2.79 ± </w:t>
-            </w:r>
-            <w:r>
-              <w:t>0.7</w:t>
-            </w:r>
-            <w:r>
-              <w:t>1</w:t>
-            </w:r>
-            <w:r>
+              <w:rPr>
+                <w:sz w:val="22"/>
+              </w:rPr>
+            </w:pPr>
+            <w:r>
+              <w:rPr>
+                <w:sz w:val="22"/>
+              </w:rPr>
+              <w:t>2.79 ± 0.71</w:t>
+            </w:r>
+            <w:r>
+              <w:rPr>
+                <w:sz w:val="22"/>
+              </w:rPr>
               <w:t>*</w:t>
             </w:r>
           </w:p>
@@ -619,19 +736,28 @@
             <w:pPr>
               <w:spacing w:line="276" w:lineRule="auto"/>
               <w:jc w:val="right"/>
-            </w:pPr>
-          </w:p>
-        </w:tc>
-        <w:tc>
-          <w:tcPr>
-            <w:tcW w:w="0" w:type="auto"/>
-          </w:tcPr>
-          <w:p>
-            <w:pPr>
-              <w:spacing w:line="276" w:lineRule="auto"/>
-              <w:jc w:val="right"/>
-            </w:pPr>
-            <w:r>
+              <w:rPr>
+                <w:sz w:val="22"/>
+              </w:rPr>
+            </w:pPr>
+          </w:p>
+        </w:tc>
+        <w:tc>
+          <w:tcPr>
+            <w:tcW w:w="0" w:type="auto"/>
+          </w:tcPr>
+          <w:p>
+            <w:pPr>
+              <w:spacing w:line="276" w:lineRule="auto"/>
+              <w:jc w:val="right"/>
+              <w:rPr>
+                <w:sz w:val="22"/>
+              </w:rPr>
+            </w:pPr>
+            <w:r>
+              <w:rPr>
+                <w:sz w:val="22"/>
+              </w:rPr>
               <w:t>4.89</w:t>
             </w:r>
           </w:p>
@@ -644,8 +770,14 @@
             <w:pPr>
               <w:spacing w:line="276" w:lineRule="auto"/>
               <w:jc w:val="right"/>
-            </w:pPr>
-            <w:r>
+              <w:rPr>
+                <w:sz w:val="22"/>
+              </w:rPr>
+            </w:pPr>
+            <w:r>
+              <w:rPr>
+                <w:sz w:val="22"/>
+              </w:rPr>
               <w:t>0.009</w:t>
             </w:r>
           </w:p>
@@ -659,8 +791,14 @@
           <w:p>
             <w:pPr>
               <w:spacing w:line="276" w:lineRule="auto"/>
-            </w:pPr>
-            <w:r>
+              <w:rPr>
+                <w:sz w:val="22"/>
+              </w:rPr>
+            </w:pPr>
+            <w:r>
+              <w:rPr>
+                <w:sz w:val="22"/>
+              </w:rPr>
               <w:t>Total KJCF first peak</w:t>
             </w:r>
           </w:p>
@@ -672,89 +810,99 @@
           <w:p>
             <w:pPr>
               <w:spacing w:line="276" w:lineRule="auto"/>
-            </w:pPr>
-          </w:p>
-        </w:tc>
-        <w:tc>
-          <w:tcPr>
-            <w:tcW w:w="0" w:type="auto"/>
-          </w:tcPr>
-          <w:p>
-            <w:pPr>
-              <w:spacing w:line="276" w:lineRule="auto"/>
-            </w:pPr>
-            <w:r>
-              <w:t xml:space="preserve">3.83 </w:t>
-            </w:r>
-            <w:r>
-              <w:t xml:space="preserve">± </w:t>
-            </w:r>
-            <w:r>
-              <w:t>1.02</w:t>
-            </w:r>
-          </w:p>
-        </w:tc>
-        <w:tc>
-          <w:tcPr>
-            <w:tcW w:w="0" w:type="auto"/>
-          </w:tcPr>
-          <w:p>
-            <w:pPr>
-              <w:spacing w:line="276" w:lineRule="auto"/>
-            </w:pPr>
-            <w:r>
-              <w:t xml:space="preserve">4.00 </w:t>
-            </w:r>
-            <w:r>
-              <w:t xml:space="preserve">± </w:t>
-            </w:r>
-            <w:r>
-              <w:t>1.13</w:t>
-            </w:r>
-          </w:p>
-        </w:tc>
-        <w:tc>
-          <w:tcPr>
-            <w:tcW w:w="0" w:type="auto"/>
-          </w:tcPr>
-          <w:p>
-            <w:pPr>
-              <w:spacing w:line="276" w:lineRule="auto"/>
-            </w:pPr>
-            <w:r>
-              <w:t xml:space="preserve">4.30 </w:t>
-            </w:r>
-            <w:r>
-              <w:t xml:space="preserve">± </w:t>
-            </w:r>
-            <w:r>
-              <w:t>1.03</w:t>
-            </w:r>
-            <w:bookmarkStart w:id="0" w:name="_GoBack"/>
-            <w:bookmarkEnd w:id="0"/>
-          </w:p>
-        </w:tc>
-        <w:tc>
-          <w:tcPr>
-            <w:tcW w:w="0" w:type="auto"/>
-          </w:tcPr>
-          <w:p>
-            <w:pPr>
-              <w:spacing w:line="276" w:lineRule="auto"/>
-              <w:jc w:val="right"/>
-            </w:pPr>
-          </w:p>
-        </w:tc>
-        <w:tc>
-          <w:tcPr>
-            <w:tcW w:w="0" w:type="auto"/>
-          </w:tcPr>
-          <w:p>
-            <w:pPr>
-              <w:spacing w:line="276" w:lineRule="auto"/>
-              <w:jc w:val="right"/>
-            </w:pPr>
-            <w:r>
+              <w:rPr>
+                <w:sz w:val="22"/>
+              </w:rPr>
+            </w:pPr>
+          </w:p>
+        </w:tc>
+        <w:tc>
+          <w:tcPr>
+            <w:tcW w:w="0" w:type="auto"/>
+          </w:tcPr>
+          <w:p>
+            <w:pPr>
+              <w:spacing w:line="276" w:lineRule="auto"/>
+              <w:rPr>
+                <w:sz w:val="22"/>
+              </w:rPr>
+            </w:pPr>
+            <w:r>
+              <w:rPr>
+                <w:sz w:val="22"/>
+              </w:rPr>
+              <w:t>3.83 ± 1.02</w:t>
+            </w:r>
+          </w:p>
+        </w:tc>
+        <w:tc>
+          <w:tcPr>
+            <w:tcW w:w="0" w:type="auto"/>
+          </w:tcPr>
+          <w:p>
+            <w:pPr>
+              <w:spacing w:line="276" w:lineRule="auto"/>
+              <w:rPr>
+                <w:sz w:val="22"/>
+              </w:rPr>
+            </w:pPr>
+            <w:r>
+              <w:rPr>
+                <w:sz w:val="22"/>
+              </w:rPr>
+              <w:t>4.00 ± 1.13</w:t>
+            </w:r>
+          </w:p>
+        </w:tc>
+        <w:tc>
+          <w:tcPr>
+            <w:tcW w:w="0" w:type="auto"/>
+          </w:tcPr>
+          <w:p>
+            <w:pPr>
+              <w:spacing w:line="276" w:lineRule="auto"/>
+              <w:rPr>
+                <w:sz w:val="22"/>
+              </w:rPr>
+            </w:pPr>
+            <w:r>
+              <w:rPr>
+                <w:sz w:val="22"/>
+              </w:rPr>
+              <w:t>4.30 ± 1.03</w:t>
+            </w:r>
+          </w:p>
+        </w:tc>
+        <w:tc>
+          <w:tcPr>
+            <w:tcW w:w="0" w:type="auto"/>
+          </w:tcPr>
+          <w:p>
+            <w:pPr>
+              <w:spacing w:line="276" w:lineRule="auto"/>
+              <w:jc w:val="right"/>
+              <w:rPr>
+                <w:sz w:val="22"/>
+              </w:rPr>
+            </w:pPr>
+          </w:p>
+        </w:tc>
+        <w:tc>
+          <w:tcPr>
+            <w:tcW w:w="0" w:type="auto"/>
+          </w:tcPr>
+          <w:p>
+            <w:pPr>
+              <w:spacing w:line="276" w:lineRule="auto"/>
+              <w:jc w:val="right"/>
+              <w:rPr>
+                <w:sz w:val="22"/>
+              </w:rPr>
+            </w:pPr>
+            <w:r>
+              <w:rPr>
+                <w:sz w:val="22"/>
+              </w:rPr>
               <w:t>2.10</w:t>
             </w:r>
           </w:p>
@@ -767,8 +915,14 @@
             <w:pPr>
               <w:spacing w:line="276" w:lineRule="auto"/>
               <w:jc w:val="right"/>
-            </w:pPr>
-            <w:r>
+              <w:rPr>
+                <w:sz w:val="22"/>
+              </w:rPr>
+            </w:pPr>
+            <w:r>
+              <w:rPr>
+                <w:sz w:val="22"/>
+              </w:rPr>
               <w:t>0.127</w:t>
             </w:r>
           </w:p>
@@ -782,65 +936,71 @@
           <w:p>
             <w:pPr>
               <w:spacing w:line="276" w:lineRule="auto"/>
-            </w:pPr>
-            <w:r>
-              <w:t xml:space="preserve">Total KJCF </w:t>
-            </w:r>
-            <w:r>
-              <w:t xml:space="preserve">second </w:t>
-            </w:r>
-            <w:r>
-              <w:t>peak</w:t>
-            </w:r>
-          </w:p>
-        </w:tc>
-        <w:tc>
-          <w:tcPr>
-            <w:tcW w:w="0" w:type="auto"/>
-          </w:tcPr>
-          <w:p>
-            <w:pPr>
-              <w:spacing w:line="276" w:lineRule="auto"/>
-            </w:pPr>
-          </w:p>
-        </w:tc>
-        <w:tc>
-          <w:tcPr>
-            <w:tcW w:w="0" w:type="auto"/>
-          </w:tcPr>
-          <w:p>
-            <w:pPr>
-              <w:spacing w:line="276" w:lineRule="auto"/>
-            </w:pPr>
-            <w:r>
-              <w:t xml:space="preserve">4.10 </w:t>
-            </w:r>
-            <w:r>
-              <w:t xml:space="preserve">± </w:t>
-            </w:r>
-            <w:r>
-              <w:t>1.45</w:t>
-            </w:r>
-          </w:p>
-        </w:tc>
-        <w:tc>
-          <w:tcPr>
-            <w:tcW w:w="0" w:type="auto"/>
-          </w:tcPr>
-          <w:p>
-            <w:pPr>
-              <w:spacing w:line="276" w:lineRule="auto"/>
-            </w:pPr>
-            <w:r>
-              <w:t xml:space="preserve">4.66 </w:t>
-            </w:r>
-            <w:r>
-              <w:t xml:space="preserve">± </w:t>
-            </w:r>
-            <w:r>
-              <w:t>1.33</w:t>
-            </w:r>
-            <w:r>
+              <w:rPr>
+                <w:sz w:val="22"/>
+              </w:rPr>
+            </w:pPr>
+            <w:r>
+              <w:rPr>
+                <w:sz w:val="22"/>
+              </w:rPr>
+              <w:t>Total KJCF second peak</w:t>
+            </w:r>
+          </w:p>
+        </w:tc>
+        <w:tc>
+          <w:tcPr>
+            <w:tcW w:w="0" w:type="auto"/>
+          </w:tcPr>
+          <w:p>
+            <w:pPr>
+              <w:spacing w:line="276" w:lineRule="auto"/>
+              <w:rPr>
+                <w:sz w:val="22"/>
+              </w:rPr>
+            </w:pPr>
+          </w:p>
+        </w:tc>
+        <w:tc>
+          <w:tcPr>
+            <w:tcW w:w="0" w:type="auto"/>
+          </w:tcPr>
+          <w:p>
+            <w:pPr>
+              <w:spacing w:line="276" w:lineRule="auto"/>
+              <w:rPr>
+                <w:sz w:val="22"/>
+              </w:rPr>
+            </w:pPr>
+            <w:r>
+              <w:rPr>
+                <w:sz w:val="22"/>
+              </w:rPr>
+              <w:t>4.10 ± 1.45</w:t>
+            </w:r>
+          </w:p>
+        </w:tc>
+        <w:tc>
+          <w:tcPr>
+            <w:tcW w:w="0" w:type="auto"/>
+          </w:tcPr>
+          <w:p>
+            <w:pPr>
+              <w:spacing w:line="276" w:lineRule="auto"/>
+              <w:rPr>
+                <w:sz w:val="22"/>
+              </w:rPr>
+            </w:pPr>
+            <w:r>
+              <w:rPr>
+                <w:sz w:val="22"/>
+              </w:rPr>
+              <w:t>4.66 ± 1.33</w:t>
+            </w:r>
+            <w:r>
+              <w:rPr>
+                <w:sz w:val="22"/>
+              </w:rPr>
               <w:t>*</w:t>
             </w:r>
           </w:p>
@@ -852,17 +1012,20 @@
           <w:p>
             <w:pPr>
               <w:spacing w:line="276" w:lineRule="auto"/>
-            </w:pPr>
-            <w:r>
-              <w:t xml:space="preserve">5.26 </w:t>
-            </w:r>
-            <w:r>
-              <w:t xml:space="preserve">± </w:t>
-            </w:r>
-            <w:r>
-              <w:t>1.42</w:t>
-            </w:r>
-            <w:r>
+              <w:rPr>
+                <w:sz w:val="22"/>
+              </w:rPr>
+            </w:pPr>
+            <w:r>
+              <w:rPr>
+                <w:sz w:val="22"/>
+              </w:rPr>
+              <w:t>5.26 ± 1.42</w:t>
+            </w:r>
+            <w:r>
+              <w:rPr>
+                <w:sz w:val="22"/>
+              </w:rPr>
               <w:t>*^</w:t>
             </w:r>
           </w:p>
@@ -875,19 +1038,28 @@
             <w:pPr>
               <w:spacing w:line="276" w:lineRule="auto"/>
               <w:jc w:val="right"/>
-            </w:pPr>
-          </w:p>
-        </w:tc>
-        <w:tc>
-          <w:tcPr>
-            <w:tcW w:w="0" w:type="auto"/>
-          </w:tcPr>
-          <w:p>
-            <w:pPr>
-              <w:spacing w:line="276" w:lineRule="auto"/>
-              <w:jc w:val="right"/>
-            </w:pPr>
-            <w:r>
+              <w:rPr>
+                <w:sz w:val="22"/>
+              </w:rPr>
+            </w:pPr>
+          </w:p>
+        </w:tc>
+        <w:tc>
+          <w:tcPr>
+            <w:tcW w:w="0" w:type="auto"/>
+          </w:tcPr>
+          <w:p>
+            <w:pPr>
+              <w:spacing w:line="276" w:lineRule="auto"/>
+              <w:jc w:val="right"/>
+              <w:rPr>
+                <w:sz w:val="22"/>
+              </w:rPr>
+            </w:pPr>
+            <w:r>
+              <w:rPr>
+                <w:sz w:val="22"/>
+              </w:rPr>
               <w:t>6.64</w:t>
             </w:r>
           </w:p>
@@ -900,18 +1072,23 @@
             <w:pPr>
               <w:spacing w:line="276" w:lineRule="auto"/>
               <w:jc w:val="right"/>
-            </w:pPr>
-            <w:r>
+              <w:rPr>
+                <w:sz w:val="22"/>
+              </w:rPr>
+            </w:pPr>
+            <w:r>
+              <w:rPr>
+                <w:sz w:val="22"/>
+              </w:rPr>
               <w:t>0.002</w:t>
             </w:r>
           </w:p>
         </w:tc>
       </w:tr>
     </w:tbl>
-    <w:p/>
     <w:p>
       <w:r>
-        <w:t>Post-hoc test results</w:t>
+        <w:t>* significantly greater than no load condition. ^ significantly greater than 15 kg condition</w:t>
       </w:r>
     </w:p>
     <w:p/>
@@ -926,13 +1103,13 @@
         <w:tblLook w:val="0600" w:firstRow="0" w:lastRow="0" w:firstColumn="0" w:lastColumn="0" w:noHBand="1" w:noVBand="1"/>
       </w:tblPr>
       <w:tblGrid>
-        <w:gridCol w:w="2756"/>
+        <w:gridCol w:w="2544"/>
         <w:gridCol w:w="222"/>
-        <w:gridCol w:w="1308"/>
-        <w:gridCol w:w="1428"/>
+        <w:gridCol w:w="1217"/>
+        <w:gridCol w:w="1327"/>
         <w:gridCol w:w="222"/>
-        <w:gridCol w:w="756"/>
-        <w:gridCol w:w="936"/>
+        <w:gridCol w:w="711"/>
+        <w:gridCol w:w="876"/>
       </w:tblGrid>
       <w:tr>
         <w:tc>
@@ -946,8 +1123,14 @@
           <w:p>
             <w:pPr>
               <w:spacing w:line="276" w:lineRule="auto"/>
-            </w:pPr>
-            <w:r>
+              <w:rPr>
+                <w:sz w:val="22"/>
+              </w:rPr>
+            </w:pPr>
+            <w:r>
+              <w:rPr>
+                <w:sz w:val="22"/>
+              </w:rPr>
               <w:t>N = 60</w:t>
             </w:r>
           </w:p>
@@ -963,6 +1146,9 @@
           <w:p>
             <w:pPr>
               <w:spacing w:line="276" w:lineRule="auto"/>
+              <w:rPr>
+                <w:sz w:val="22"/>
+              </w:rPr>
             </w:pPr>
           </w:p>
         </w:tc>
@@ -979,8 +1165,14 @@
             <w:pPr>
               <w:spacing w:line="276" w:lineRule="auto"/>
               <w:jc w:val="center"/>
-            </w:pPr>
-            <w:r>
+              <w:rPr>
+                <w:sz w:val="22"/>
+              </w:rPr>
+            </w:pPr>
+            <w:r>
+              <w:rPr>
+                <w:sz w:val="22"/>
+              </w:rPr>
               <w:t>Walking speed</w:t>
             </w:r>
           </w:p>
@@ -997,6 +1189,9 @@
             <w:pPr>
               <w:spacing w:line="276" w:lineRule="auto"/>
               <w:jc w:val="center"/>
+              <w:rPr>
+                <w:sz w:val="22"/>
+              </w:rPr>
             </w:pPr>
           </w:p>
         </w:tc>
@@ -1013,6 +1208,9 @@
             <w:pPr>
               <w:spacing w:line="276" w:lineRule="auto"/>
               <w:jc w:val="center"/>
+              <w:rPr>
+                <w:sz w:val="22"/>
+              </w:rPr>
             </w:pPr>
           </w:p>
         </w:tc>
@@ -1029,6 +1227,9 @@
           <w:p>
             <w:pPr>
               <w:spacing w:line="276" w:lineRule="auto"/>
+              <w:rPr>
+                <w:sz w:val="22"/>
+              </w:rPr>
             </w:pPr>
           </w:p>
         </w:tc>
@@ -1043,6 +1244,9 @@
           <w:p>
             <w:pPr>
               <w:spacing w:line="276" w:lineRule="auto"/>
+              <w:rPr>
+                <w:sz w:val="22"/>
+              </w:rPr>
             </w:pPr>
           </w:p>
         </w:tc>
@@ -1058,8 +1262,14 @@
             <w:pPr>
               <w:spacing w:line="276" w:lineRule="auto"/>
               <w:jc w:val="center"/>
-            </w:pPr>
-            <w:r>
+              <w:rPr>
+                <w:sz w:val="22"/>
+              </w:rPr>
+            </w:pPr>
+            <w:r>
+              <w:rPr>
+                <w:sz w:val="22"/>
+              </w:rPr>
               <w:t>Moderate</w:t>
             </w:r>
           </w:p>
@@ -1076,8 +1286,14 @@
             <w:pPr>
               <w:spacing w:line="276" w:lineRule="auto"/>
               <w:jc w:val="center"/>
-            </w:pPr>
-            <w:r>
+              <w:rPr>
+                <w:sz w:val="22"/>
+              </w:rPr>
+            </w:pPr>
+            <w:r>
+              <w:rPr>
+                <w:sz w:val="22"/>
+              </w:rPr>
               <w:t>Fast</w:t>
             </w:r>
           </w:p>
@@ -1094,6 +1310,9 @@
             <w:pPr>
               <w:spacing w:line="276" w:lineRule="auto"/>
               <w:jc w:val="center"/>
+              <w:rPr>
+                <w:sz w:val="22"/>
+              </w:rPr>
             </w:pPr>
           </w:p>
         </w:tc>
@@ -1109,8 +1328,14 @@
             <w:pPr>
               <w:spacing w:line="276" w:lineRule="auto"/>
               <w:jc w:val="center"/>
-            </w:pPr>
-            <w:r>
+              <w:rPr>
+                <w:sz w:val="22"/>
+              </w:rPr>
+            </w:pPr>
+            <w:r>
+              <w:rPr>
+                <w:sz w:val="22"/>
+              </w:rPr>
               <w:t>F</w:t>
             </w:r>
           </w:p>
@@ -1127,8 +1352,14 @@
             <w:pPr>
               <w:spacing w:line="276" w:lineRule="auto"/>
               <w:jc w:val="center"/>
-            </w:pPr>
-            <w:r>
+              <w:rPr>
+                <w:sz w:val="22"/>
+              </w:rPr>
+            </w:pPr>
+            <w:r>
+              <w:rPr>
+                <w:sz w:val="22"/>
+              </w:rPr>
               <w:t>p-value</w:t>
             </w:r>
           </w:p>
@@ -1145,8 +1376,14 @@
           <w:p>
             <w:pPr>
               <w:spacing w:line="276" w:lineRule="auto"/>
-            </w:pPr>
-            <w:r>
+              <w:rPr>
+                <w:sz w:val="22"/>
+              </w:rPr>
+            </w:pPr>
+            <w:r>
+              <w:rPr>
+                <w:sz w:val="22"/>
+              </w:rPr>
               <w:t>Medial KJCF first peak</w:t>
             </w:r>
           </w:p>
@@ -1161,6 +1398,9 @@
           <w:p>
             <w:pPr>
               <w:spacing w:line="276" w:lineRule="auto"/>
+              <w:rPr>
+                <w:sz w:val="22"/>
+              </w:rPr>
             </w:pPr>
           </w:p>
         </w:tc>
@@ -1175,18 +1415,15 @@
             <w:pPr>
               <w:spacing w:line="276" w:lineRule="auto"/>
               <w:jc w:val="right"/>
-            </w:pPr>
-            <w:r>
-              <w:t xml:space="preserve">3.15 </w:t>
-            </w:r>
-            <w:r>
-              <w:t xml:space="preserve">± </w:t>
-            </w:r>
-            <w:r>
-              <w:t>0.7</w:t>
-            </w:r>
-            <w:r>
-              <w:t>8</w:t>
+              <w:rPr>
+                <w:sz w:val="22"/>
+              </w:rPr>
+            </w:pPr>
+            <w:r>
+              <w:rPr>
+                <w:sz w:val="22"/>
+              </w:rPr>
+              <w:t>3.15 ± 0.78</w:t>
             </w:r>
           </w:p>
         </w:tc>
@@ -1201,17 +1438,20 @@
             <w:pPr>
               <w:spacing w:line="276" w:lineRule="auto"/>
               <w:jc w:val="right"/>
-            </w:pPr>
-            <w:r>
-              <w:t xml:space="preserve">3.61 </w:t>
-            </w:r>
-            <w:r>
-              <w:t xml:space="preserve">± </w:t>
-            </w:r>
-            <w:r>
-              <w:t>0.78</w:t>
-            </w:r>
-            <w:r>
+              <w:rPr>
+                <w:sz w:val="22"/>
+              </w:rPr>
+            </w:pPr>
+            <w:r>
+              <w:rPr>
+                <w:sz w:val="22"/>
+              </w:rPr>
+              <w:t>3.61 ± 0.78</w:t>
+            </w:r>
+            <w:r>
+              <w:rPr>
+                <w:sz w:val="22"/>
+              </w:rPr>
               <w:t>*</w:t>
             </w:r>
           </w:p>
@@ -1227,6 +1467,9 @@
             <w:pPr>
               <w:spacing w:line="276" w:lineRule="auto"/>
               <w:jc w:val="right"/>
+              <w:rPr>
+                <w:sz w:val="22"/>
+              </w:rPr>
             </w:pPr>
           </w:p>
         </w:tc>
@@ -1241,8 +1484,14 @@
             <w:pPr>
               <w:spacing w:line="276" w:lineRule="auto"/>
               <w:jc w:val="right"/>
-            </w:pPr>
-            <w:r>
+              <w:rPr>
+                <w:sz w:val="22"/>
+              </w:rPr>
+            </w:pPr>
+            <w:r>
+              <w:rPr>
+                <w:sz w:val="22"/>
+              </w:rPr>
               <w:t>11.26</w:t>
             </w:r>
           </w:p>
@@ -1258,8 +1507,14 @@
             <w:pPr>
               <w:spacing w:line="276" w:lineRule="auto"/>
               <w:jc w:val="right"/>
-            </w:pPr>
-            <w:r>
+              <w:rPr>
+                <w:sz w:val="22"/>
+              </w:rPr>
+            </w:pPr>
+            <w:r>
+              <w:rPr>
+                <w:sz w:val="22"/>
+              </w:rPr>
               <w:t>0.001</w:t>
             </w:r>
           </w:p>
@@ -1273,8 +1528,14 @@
           <w:p>
             <w:pPr>
               <w:spacing w:line="276" w:lineRule="auto"/>
-            </w:pPr>
-            <w:r>
+              <w:rPr>
+                <w:sz w:val="22"/>
+              </w:rPr>
+            </w:pPr>
+            <w:r>
+              <w:rPr>
+                <w:sz w:val="22"/>
+              </w:rPr>
               <w:t>Medial KJCF second peak</w:t>
             </w:r>
           </w:p>
@@ -1286,70 +1547,82 @@
           <w:p>
             <w:pPr>
               <w:spacing w:line="276" w:lineRule="auto"/>
-            </w:pPr>
-          </w:p>
-        </w:tc>
-        <w:tc>
-          <w:tcPr>
-            <w:tcW w:w="0" w:type="auto"/>
-          </w:tcPr>
-          <w:p>
-            <w:pPr>
-              <w:spacing w:line="276" w:lineRule="auto"/>
-              <w:jc w:val="right"/>
-            </w:pPr>
-            <w:r>
-              <w:t xml:space="preserve">2.49 </w:t>
-            </w:r>
-            <w:r>
-              <w:t xml:space="preserve">± </w:t>
-            </w:r>
-            <w:r>
-              <w:t>1.03</w:t>
-            </w:r>
-          </w:p>
-        </w:tc>
-        <w:tc>
-          <w:tcPr>
-            <w:tcW w:w="0" w:type="auto"/>
-          </w:tcPr>
-          <w:p>
-            <w:pPr>
-              <w:spacing w:line="276" w:lineRule="auto"/>
-              <w:jc w:val="right"/>
-            </w:pPr>
-            <w:r>
-              <w:t xml:space="preserve">2.24 </w:t>
-            </w:r>
-            <w:r>
-              <w:t xml:space="preserve">± </w:t>
-            </w:r>
-            <w:r>
-              <w:t>1.05</w:t>
-            </w:r>
-          </w:p>
-        </w:tc>
-        <w:tc>
-          <w:tcPr>
-            <w:tcW w:w="0" w:type="auto"/>
-          </w:tcPr>
-          <w:p>
-            <w:pPr>
-              <w:spacing w:line="276" w:lineRule="auto"/>
-              <w:jc w:val="right"/>
-            </w:pPr>
-          </w:p>
-        </w:tc>
-        <w:tc>
-          <w:tcPr>
-            <w:tcW w:w="0" w:type="auto"/>
-          </w:tcPr>
-          <w:p>
-            <w:pPr>
-              <w:spacing w:line="276" w:lineRule="auto"/>
-              <w:jc w:val="right"/>
-            </w:pPr>
-            <w:r>
+              <w:rPr>
+                <w:sz w:val="22"/>
+              </w:rPr>
+            </w:pPr>
+          </w:p>
+        </w:tc>
+        <w:tc>
+          <w:tcPr>
+            <w:tcW w:w="0" w:type="auto"/>
+          </w:tcPr>
+          <w:p>
+            <w:pPr>
+              <w:spacing w:line="276" w:lineRule="auto"/>
+              <w:jc w:val="right"/>
+              <w:rPr>
+                <w:sz w:val="22"/>
+              </w:rPr>
+            </w:pPr>
+            <w:r>
+              <w:rPr>
+                <w:sz w:val="22"/>
+              </w:rPr>
+              <w:t>2.49 ± 1.03</w:t>
+            </w:r>
+          </w:p>
+        </w:tc>
+        <w:tc>
+          <w:tcPr>
+            <w:tcW w:w="0" w:type="auto"/>
+          </w:tcPr>
+          <w:p>
+            <w:pPr>
+              <w:spacing w:line="276" w:lineRule="auto"/>
+              <w:jc w:val="right"/>
+              <w:rPr>
+                <w:sz w:val="22"/>
+              </w:rPr>
+            </w:pPr>
+            <w:r>
+              <w:rPr>
+                <w:sz w:val="22"/>
+              </w:rPr>
+              <w:t>2.24 ± 1.05</w:t>
+            </w:r>
+          </w:p>
+        </w:tc>
+        <w:tc>
+          <w:tcPr>
+            <w:tcW w:w="0" w:type="auto"/>
+          </w:tcPr>
+          <w:p>
+            <w:pPr>
+              <w:spacing w:line="276" w:lineRule="auto"/>
+              <w:jc w:val="right"/>
+              <w:rPr>
+                <w:sz w:val="22"/>
+              </w:rPr>
+            </w:pPr>
+          </w:p>
+        </w:tc>
+        <w:tc>
+          <w:tcPr>
+            <w:tcW w:w="0" w:type="auto"/>
+          </w:tcPr>
+          <w:p>
+            <w:pPr>
+              <w:spacing w:line="276" w:lineRule="auto"/>
+              <w:jc w:val="right"/>
+              <w:rPr>
+                <w:sz w:val="22"/>
+              </w:rPr>
+            </w:pPr>
+            <w:r>
+              <w:rPr>
+                <w:sz w:val="22"/>
+              </w:rPr>
               <w:t>1.72</w:t>
             </w:r>
           </w:p>
@@ -1362,8 +1635,14 @@
             <w:pPr>
               <w:spacing w:line="276" w:lineRule="auto"/>
               <w:jc w:val="right"/>
-            </w:pPr>
-            <w:r>
+              <w:rPr>
+                <w:sz w:val="22"/>
+              </w:rPr>
+            </w:pPr>
+            <w:r>
+              <w:rPr>
+                <w:sz w:val="22"/>
+              </w:rPr>
               <w:t>0.192</w:t>
             </w:r>
           </w:p>
@@ -1377,8 +1656,14 @@
           <w:p>
             <w:pPr>
               <w:spacing w:line="276" w:lineRule="auto"/>
-            </w:pPr>
-            <w:r>
+              <w:rPr>
+                <w:sz w:val="22"/>
+              </w:rPr>
+            </w:pPr>
+            <w:r>
+              <w:rPr>
+                <w:sz w:val="22"/>
+              </w:rPr>
               <w:t>Lateral KJCF peak</w:t>
             </w:r>
           </w:p>
@@ -1390,73 +1675,82 @@
           <w:p>
             <w:pPr>
               <w:spacing w:line="276" w:lineRule="auto"/>
-            </w:pPr>
-          </w:p>
-        </w:tc>
-        <w:tc>
-          <w:tcPr>
-            <w:tcW w:w="0" w:type="auto"/>
-          </w:tcPr>
-          <w:p>
-            <w:pPr>
-              <w:spacing w:line="276" w:lineRule="auto"/>
-              <w:jc w:val="right"/>
-            </w:pPr>
-            <w:r>
-              <w:t xml:space="preserve">2.57 </w:t>
-            </w:r>
-            <w:r>
-              <w:t xml:space="preserve">± </w:t>
-            </w:r>
-            <w:r>
-              <w:t>0.92</w:t>
-            </w:r>
-          </w:p>
-        </w:tc>
-        <w:tc>
-          <w:tcPr>
-            <w:tcW w:w="0" w:type="auto"/>
-          </w:tcPr>
-          <w:p>
-            <w:pPr>
-              <w:spacing w:line="276" w:lineRule="auto"/>
-              <w:jc w:val="right"/>
-            </w:pPr>
-            <w:r>
-              <w:t xml:space="preserve">2.56 </w:t>
-            </w:r>
-            <w:r>
-              <w:t xml:space="preserve">± </w:t>
-            </w:r>
-            <w:r>
-              <w:t>0.8</w:t>
-            </w:r>
-            <w:r>
-              <w:t>4</w:t>
-            </w:r>
-          </w:p>
-        </w:tc>
-        <w:tc>
-          <w:tcPr>
-            <w:tcW w:w="0" w:type="auto"/>
-          </w:tcPr>
-          <w:p>
-            <w:pPr>
-              <w:spacing w:line="276" w:lineRule="auto"/>
-              <w:jc w:val="right"/>
-            </w:pPr>
-          </w:p>
-        </w:tc>
-        <w:tc>
-          <w:tcPr>
-            <w:tcW w:w="0" w:type="auto"/>
-          </w:tcPr>
-          <w:p>
-            <w:pPr>
-              <w:spacing w:line="276" w:lineRule="auto"/>
-              <w:jc w:val="right"/>
-            </w:pPr>
-            <w:r>
+              <w:rPr>
+                <w:sz w:val="22"/>
+              </w:rPr>
+            </w:pPr>
+          </w:p>
+        </w:tc>
+        <w:tc>
+          <w:tcPr>
+            <w:tcW w:w="0" w:type="auto"/>
+          </w:tcPr>
+          <w:p>
+            <w:pPr>
+              <w:spacing w:line="276" w:lineRule="auto"/>
+              <w:jc w:val="right"/>
+              <w:rPr>
+                <w:sz w:val="22"/>
+              </w:rPr>
+            </w:pPr>
+            <w:r>
+              <w:rPr>
+                <w:sz w:val="22"/>
+              </w:rPr>
+              <w:t>2.57 ± 0.92</w:t>
+            </w:r>
+          </w:p>
+        </w:tc>
+        <w:tc>
+          <w:tcPr>
+            <w:tcW w:w="0" w:type="auto"/>
+          </w:tcPr>
+          <w:p>
+            <w:pPr>
+              <w:spacing w:line="276" w:lineRule="auto"/>
+              <w:jc w:val="right"/>
+              <w:rPr>
+                <w:sz w:val="22"/>
+              </w:rPr>
+            </w:pPr>
+            <w:r>
+              <w:rPr>
+                <w:sz w:val="22"/>
+              </w:rPr>
+              <w:t>2.56 ± 0.84</w:t>
+            </w:r>
+          </w:p>
+        </w:tc>
+        <w:tc>
+          <w:tcPr>
+            <w:tcW w:w="0" w:type="auto"/>
+          </w:tcPr>
+          <w:p>
+            <w:pPr>
+              <w:spacing w:line="276" w:lineRule="auto"/>
+              <w:jc w:val="right"/>
+              <w:rPr>
+                <w:sz w:val="22"/>
+              </w:rPr>
+            </w:pPr>
+          </w:p>
+        </w:tc>
+        <w:tc>
+          <w:tcPr>
+            <w:tcW w:w="0" w:type="auto"/>
+          </w:tcPr>
+          <w:p>
+            <w:pPr>
+              <w:spacing w:line="276" w:lineRule="auto"/>
+              <w:jc w:val="right"/>
+              <w:rPr>
+                <w:sz w:val="22"/>
+              </w:rPr>
+            </w:pPr>
+            <w:r>
+              <w:rPr>
+                <w:sz w:val="22"/>
+              </w:rPr>
               <w:t>0.01</w:t>
             </w:r>
           </w:p>
@@ -1469,8 +1763,14 @@
             <w:pPr>
               <w:spacing w:line="276" w:lineRule="auto"/>
               <w:jc w:val="right"/>
-            </w:pPr>
-            <w:r>
+              <w:rPr>
+                <w:sz w:val="22"/>
+              </w:rPr>
+            </w:pPr>
+            <w:r>
+              <w:rPr>
+                <w:sz w:val="22"/>
+              </w:rPr>
               <w:t>0.934</w:t>
             </w:r>
           </w:p>
@@ -1484,8 +1784,14 @@
           <w:p>
             <w:pPr>
               <w:spacing w:line="276" w:lineRule="auto"/>
-            </w:pPr>
-            <w:r>
+              <w:rPr>
+                <w:sz w:val="22"/>
+              </w:rPr>
+            </w:pPr>
+            <w:r>
+              <w:rPr>
+                <w:sz w:val="22"/>
+              </w:rPr>
               <w:t>Total KJCF first peak</w:t>
             </w:r>
           </w:p>
@@ -1497,51 +1803,54 @@
           <w:p>
             <w:pPr>
               <w:spacing w:line="276" w:lineRule="auto"/>
-            </w:pPr>
-          </w:p>
-        </w:tc>
-        <w:tc>
-          <w:tcPr>
-            <w:tcW w:w="0" w:type="auto"/>
-          </w:tcPr>
-          <w:p>
-            <w:pPr>
-              <w:spacing w:line="276" w:lineRule="auto"/>
-              <w:jc w:val="right"/>
-            </w:pPr>
-            <w:r>
-              <w:t xml:space="preserve">3.75 </w:t>
-            </w:r>
-            <w:r>
-              <w:t xml:space="preserve">± </w:t>
-            </w:r>
-            <w:r>
-              <w:t>0.9</w:t>
-            </w:r>
-            <w:r>
-              <w:t>6</w:t>
-            </w:r>
-          </w:p>
-        </w:tc>
-        <w:tc>
-          <w:tcPr>
-            <w:tcW w:w="0" w:type="auto"/>
-          </w:tcPr>
-          <w:p>
-            <w:pPr>
-              <w:spacing w:line="276" w:lineRule="auto"/>
-              <w:jc w:val="right"/>
-            </w:pPr>
-            <w:r>
-              <w:t xml:space="preserve">4.33 </w:t>
-            </w:r>
-            <w:r>
-              <w:t xml:space="preserve">± </w:t>
-            </w:r>
-            <w:r>
-              <w:t>1.10</w:t>
-            </w:r>
-            <w:r>
+              <w:rPr>
+                <w:sz w:val="22"/>
+              </w:rPr>
+            </w:pPr>
+          </w:p>
+        </w:tc>
+        <w:tc>
+          <w:tcPr>
+            <w:tcW w:w="0" w:type="auto"/>
+          </w:tcPr>
+          <w:p>
+            <w:pPr>
+              <w:spacing w:line="276" w:lineRule="auto"/>
+              <w:jc w:val="right"/>
+              <w:rPr>
+                <w:sz w:val="22"/>
+              </w:rPr>
+            </w:pPr>
+            <w:r>
+              <w:rPr>
+                <w:sz w:val="22"/>
+              </w:rPr>
+              <w:t>3.75 ± 0.96</w:t>
+            </w:r>
+          </w:p>
+        </w:tc>
+        <w:tc>
+          <w:tcPr>
+            <w:tcW w:w="0" w:type="auto"/>
+          </w:tcPr>
+          <w:p>
+            <w:pPr>
+              <w:spacing w:line="276" w:lineRule="auto"/>
+              <w:jc w:val="right"/>
+              <w:rPr>
+                <w:sz w:val="22"/>
+              </w:rPr>
+            </w:pPr>
+            <w:r>
+              <w:rPr>
+                <w:sz w:val="22"/>
+              </w:rPr>
+              <w:t>4.33 ± 1.10</w:t>
+            </w:r>
+            <w:r>
+              <w:rPr>
+                <w:sz w:val="22"/>
+              </w:rPr>
               <w:t>*</w:t>
             </w:r>
           </w:p>
@@ -1554,19 +1863,28 @@
             <w:pPr>
               <w:spacing w:line="276" w:lineRule="auto"/>
               <w:jc w:val="right"/>
-            </w:pPr>
-          </w:p>
-        </w:tc>
-        <w:tc>
-          <w:tcPr>
-            <w:tcW w:w="0" w:type="auto"/>
-          </w:tcPr>
-          <w:p>
-            <w:pPr>
-              <w:spacing w:line="276" w:lineRule="auto"/>
-              <w:jc w:val="right"/>
-            </w:pPr>
-            <w:r>
+              <w:rPr>
+                <w:sz w:val="22"/>
+              </w:rPr>
+            </w:pPr>
+          </w:p>
+        </w:tc>
+        <w:tc>
+          <w:tcPr>
+            <w:tcW w:w="0" w:type="auto"/>
+          </w:tcPr>
+          <w:p>
+            <w:pPr>
+              <w:spacing w:line="276" w:lineRule="auto"/>
+              <w:jc w:val="right"/>
+              <w:rPr>
+                <w:sz w:val="22"/>
+              </w:rPr>
+            </w:pPr>
+            <w:r>
+              <w:rPr>
+                <w:sz w:val="22"/>
+              </w:rPr>
               <w:t>9.59</w:t>
             </w:r>
           </w:p>
@@ -1579,8 +1897,14 @@
             <w:pPr>
               <w:spacing w:line="276" w:lineRule="auto"/>
               <w:jc w:val="right"/>
-            </w:pPr>
-            <w:r>
+              <w:rPr>
+                <w:sz w:val="22"/>
+              </w:rPr>
+            </w:pPr>
+            <w:r>
+              <w:rPr>
+                <w:sz w:val="22"/>
+              </w:rPr>
               <w:t>0.002</w:t>
             </w:r>
           </w:p>
@@ -1594,8 +1918,14 @@
           <w:p>
             <w:pPr>
               <w:spacing w:line="276" w:lineRule="auto"/>
-            </w:pPr>
-            <w:r>
+              <w:rPr>
+                <w:sz w:val="22"/>
+              </w:rPr>
+            </w:pPr>
+            <w:r>
+              <w:rPr>
+                <w:sz w:val="22"/>
+              </w:rPr>
               <w:t>Total KJCF second peak</w:t>
             </w:r>
           </w:p>
@@ -1607,70 +1937,82 @@
           <w:p>
             <w:pPr>
               <w:spacing w:line="276" w:lineRule="auto"/>
-            </w:pPr>
-          </w:p>
-        </w:tc>
-        <w:tc>
-          <w:tcPr>
-            <w:tcW w:w="0" w:type="auto"/>
-          </w:tcPr>
-          <w:p>
-            <w:pPr>
-              <w:spacing w:line="276" w:lineRule="auto"/>
-              <w:jc w:val="right"/>
-            </w:pPr>
-            <w:r>
-              <w:t xml:space="preserve">4.65 </w:t>
-            </w:r>
-            <w:r>
-              <w:t xml:space="preserve">± </w:t>
-            </w:r>
-            <w:r>
-              <w:t>1.51</w:t>
-            </w:r>
-          </w:p>
-        </w:tc>
-        <w:tc>
-          <w:tcPr>
-            <w:tcW w:w="0" w:type="auto"/>
-          </w:tcPr>
-          <w:p>
-            <w:pPr>
-              <w:spacing w:line="276" w:lineRule="auto"/>
-              <w:jc w:val="right"/>
-            </w:pPr>
-            <w:r>
-              <w:t xml:space="preserve">4.69 </w:t>
-            </w:r>
-            <w:r>
-              <w:t xml:space="preserve">± </w:t>
-            </w:r>
-            <w:r>
-              <w:t>1.44</w:t>
-            </w:r>
-          </w:p>
-        </w:tc>
-        <w:tc>
-          <w:tcPr>
-            <w:tcW w:w="0" w:type="auto"/>
-          </w:tcPr>
-          <w:p>
-            <w:pPr>
-              <w:spacing w:line="276" w:lineRule="auto"/>
-              <w:jc w:val="right"/>
-            </w:pPr>
-          </w:p>
-        </w:tc>
-        <w:tc>
-          <w:tcPr>
-            <w:tcW w:w="0" w:type="auto"/>
-          </w:tcPr>
-          <w:p>
-            <w:pPr>
-              <w:spacing w:line="276" w:lineRule="auto"/>
-              <w:jc w:val="right"/>
-            </w:pPr>
-            <w:r>
+              <w:rPr>
+                <w:sz w:val="22"/>
+              </w:rPr>
+            </w:pPr>
+          </w:p>
+        </w:tc>
+        <w:tc>
+          <w:tcPr>
+            <w:tcW w:w="0" w:type="auto"/>
+          </w:tcPr>
+          <w:p>
+            <w:pPr>
+              <w:spacing w:line="276" w:lineRule="auto"/>
+              <w:jc w:val="right"/>
+              <w:rPr>
+                <w:sz w:val="22"/>
+              </w:rPr>
+            </w:pPr>
+            <w:r>
+              <w:rPr>
+                <w:sz w:val="22"/>
+              </w:rPr>
+              <w:t>4.65 ± 1.51</w:t>
+            </w:r>
+          </w:p>
+        </w:tc>
+        <w:tc>
+          <w:tcPr>
+            <w:tcW w:w="0" w:type="auto"/>
+          </w:tcPr>
+          <w:p>
+            <w:pPr>
+              <w:spacing w:line="276" w:lineRule="auto"/>
+              <w:jc w:val="right"/>
+              <w:rPr>
+                <w:sz w:val="22"/>
+              </w:rPr>
+            </w:pPr>
+            <w:r>
+              <w:rPr>
+                <w:sz w:val="22"/>
+              </w:rPr>
+              <w:t>4.69 ± 1.44</w:t>
+            </w:r>
+          </w:p>
+        </w:tc>
+        <w:tc>
+          <w:tcPr>
+            <w:tcW w:w="0" w:type="auto"/>
+          </w:tcPr>
+          <w:p>
+            <w:pPr>
+              <w:spacing w:line="276" w:lineRule="auto"/>
+              <w:jc w:val="right"/>
+              <w:rPr>
+                <w:sz w:val="22"/>
+              </w:rPr>
+            </w:pPr>
+          </w:p>
+        </w:tc>
+        <w:tc>
+          <w:tcPr>
+            <w:tcW w:w="0" w:type="auto"/>
+          </w:tcPr>
+          <w:p>
+            <w:pPr>
+              <w:spacing w:line="276" w:lineRule="auto"/>
+              <w:jc w:val="right"/>
+              <w:rPr>
+                <w:sz w:val="22"/>
+              </w:rPr>
+            </w:pPr>
+            <w:r>
+              <w:rPr>
+                <w:sz w:val="22"/>
+              </w:rPr>
               <w:t>0.02</w:t>
             </w:r>
           </w:p>
@@ -1683,15 +2025,33 @@
             <w:pPr>
               <w:spacing w:line="276" w:lineRule="auto"/>
               <w:jc w:val="right"/>
-            </w:pPr>
-            <w:r>
+              <w:rPr>
+                <w:sz w:val="22"/>
+              </w:rPr>
+            </w:pPr>
+            <w:r>
+              <w:rPr>
+                <w:sz w:val="22"/>
+              </w:rPr>
               <w:t>0.900</w:t>
             </w:r>
           </w:p>
         </w:tc>
       </w:tr>
     </w:tbl>
-    <w:p/>
+    <w:p>
+      <w:r>
+        <w:t xml:space="preserve">* significantly greater than </w:t>
+      </w:r>
+      <w:r>
+        <w:t>moderate walking s</w:t>
+      </w:r>
+      <w:bookmarkStart w:id="0" w:name="_GoBack"/>
+      <w:bookmarkEnd w:id="0"/>
+      <w:r>
+        <w:t xml:space="preserve">peed value </w:t>
+      </w:r>
+    </w:p>
     <w:sectPr>
       <w:pgSz w:w="11900" w:h="16840"/>
       <w:pgMar w:top="1440" w:right="1440" w:bottom="1440" w:left="1440" w:header="708" w:footer="708" w:gutter="0"/>
@@ -2426,6 +2786,17 @@
       </w:tcPr>
     </w:tblStylePr>
   </w:style>
+  <w:style w:type="paragraph" w:styleId="ListParagraph">
+    <w:name w:val="List Paragraph"/>
+    <w:basedOn w:val="Normal"/>
+    <w:uiPriority w:val="34"/>
+    <w:qFormat/>
+    <w:rsid w:val="00C82BB2"/>
+    <w:pPr>
+      <w:ind w:left="720"/>
+      <w:contextualSpacing/>
+    </w:pPr>
+  </w:style>
 </w:styles>
 </file>
 

</xml_diff>

<commit_message>
Updated results for comparisons between armour types depending on armour fit rating
</commit_message>
<xml_diff>
--- a/table_data.docx
+++ b/table_data.docx
@@ -20,7 +20,7 @@
         <w:gridCol w:w="1430"/>
         <w:gridCol w:w="222"/>
         <w:gridCol w:w="601"/>
-        <w:gridCol w:w="711"/>
+        <w:gridCol w:w="876"/>
       </w:tblGrid>
       <w:tr>
         <w:tc>
@@ -296,6 +296,12 @@
                 <w:sz w:val="22"/>
               </w:rPr>
               <w:t>p</w:t>
+            </w:r>
+            <w:r>
+              <w:rPr>
+                <w:sz w:val="22"/>
+              </w:rPr>
+              <w:t>-value</w:t>
             </w:r>
           </w:p>
         </w:tc>
@@ -2041,17 +2047,1237 @@
     </w:tbl>
     <w:p>
       <w:r>
-        <w:t xml:space="preserve">* significantly greater than </w:t>
-      </w:r>
-      <w:r>
-        <w:t>moderate walking s</w:t>
-      </w:r>
-      <w:bookmarkStart w:id="0" w:name="_GoBack"/>
-      <w:bookmarkEnd w:id="0"/>
-      <w:r>
-        <w:t xml:space="preserve">peed value </w:t>
+        <w:t xml:space="preserve">* significantly greater than moderate walking speed value </w:t>
       </w:r>
     </w:p>
+    <w:p/>
+    <w:tbl>
+      <w:tblPr>
+        <w:tblStyle w:val="PlainTable4"/>
+        <w:tblW w:w="0" w:type="auto"/>
+        <w:tblBorders>
+          <w:top w:val="single" w:sz="4" w:space="0" w:color="auto"/>
+          <w:bottom w:val="single" w:sz="4" w:space="0" w:color="auto"/>
+        </w:tblBorders>
+        <w:tblLook w:val="0600" w:firstRow="0" w:lastRow="0" w:firstColumn="0" w:lastColumn="0" w:noHBand="1" w:noVBand="1"/>
+      </w:tblPr>
+      <w:tblGrid>
+        <w:gridCol w:w="2544"/>
+        <w:gridCol w:w="222"/>
+        <w:gridCol w:w="1107"/>
+        <w:gridCol w:w="1107"/>
+        <w:gridCol w:w="1107"/>
+        <w:gridCol w:w="1107"/>
+        <w:gridCol w:w="222"/>
+        <w:gridCol w:w="601"/>
+        <w:gridCol w:w="876"/>
+      </w:tblGrid>
+      <w:tr>
+        <w:tc>
+          <w:tcPr>
+            <w:tcW w:w="0" w:type="auto"/>
+            <w:tcBorders>
+              <w:top w:val="single" w:sz="4" w:space="0" w:color="auto"/>
+              <w:bottom w:val="nil"/>
+            </w:tcBorders>
+          </w:tcPr>
+          <w:p>
+            <w:pPr>
+              <w:spacing w:line="276" w:lineRule="auto"/>
+              <w:rPr>
+                <w:sz w:val="22"/>
+              </w:rPr>
+            </w:pPr>
+            <w:r>
+              <w:rPr>
+                <w:sz w:val="22"/>
+              </w:rPr>
+              <w:t xml:space="preserve">N = </w:t>
+            </w:r>
+            <w:r>
+              <w:rPr>
+                <w:sz w:val="22"/>
+              </w:rPr>
+              <w:t>80</w:t>
+            </w:r>
+          </w:p>
+        </w:tc>
+        <w:tc>
+          <w:tcPr>
+            <w:tcW w:w="0" w:type="auto"/>
+            <w:tcBorders>
+              <w:top w:val="single" w:sz="4" w:space="0" w:color="auto"/>
+              <w:bottom w:val="nil"/>
+            </w:tcBorders>
+          </w:tcPr>
+          <w:p>
+            <w:pPr>
+              <w:spacing w:line="276" w:lineRule="auto"/>
+              <w:rPr>
+                <w:sz w:val="22"/>
+              </w:rPr>
+            </w:pPr>
+          </w:p>
+        </w:tc>
+        <w:tc>
+          <w:tcPr>
+            <w:tcW w:w="0" w:type="auto"/>
+            <w:gridSpan w:val="4"/>
+            <w:tcBorders>
+              <w:top w:val="single" w:sz="4" w:space="0" w:color="auto"/>
+              <w:bottom w:val="single" w:sz="4" w:space="0" w:color="auto"/>
+            </w:tcBorders>
+          </w:tcPr>
+          <w:p>
+            <w:pPr>
+              <w:spacing w:line="276" w:lineRule="auto"/>
+              <w:jc w:val="center"/>
+              <w:rPr>
+                <w:sz w:val="22"/>
+              </w:rPr>
+            </w:pPr>
+            <w:r>
+              <w:rPr>
+                <w:sz w:val="22"/>
+              </w:rPr>
+              <w:t>Armour type</w:t>
+            </w:r>
+          </w:p>
+        </w:tc>
+        <w:tc>
+          <w:tcPr>
+            <w:tcW w:w="0" w:type="auto"/>
+            <w:tcBorders>
+              <w:top w:val="single" w:sz="4" w:space="0" w:color="auto"/>
+              <w:bottom w:val="nil"/>
+            </w:tcBorders>
+          </w:tcPr>
+          <w:p>
+            <w:pPr>
+              <w:spacing w:line="276" w:lineRule="auto"/>
+              <w:jc w:val="center"/>
+              <w:rPr>
+                <w:sz w:val="22"/>
+              </w:rPr>
+            </w:pPr>
+          </w:p>
+        </w:tc>
+        <w:tc>
+          <w:tcPr>
+            <w:tcW w:w="0" w:type="auto"/>
+            <w:gridSpan w:val="2"/>
+            <w:tcBorders>
+              <w:top w:val="single" w:sz="4" w:space="0" w:color="auto"/>
+              <w:bottom w:val="nil"/>
+            </w:tcBorders>
+          </w:tcPr>
+          <w:p>
+            <w:pPr>
+              <w:spacing w:line="276" w:lineRule="auto"/>
+              <w:jc w:val="center"/>
+              <w:rPr>
+                <w:sz w:val="22"/>
+              </w:rPr>
+            </w:pPr>
+          </w:p>
+        </w:tc>
+      </w:tr>
+      <w:tr>
+        <w:tc>
+          <w:tcPr>
+            <w:tcW w:w="0" w:type="auto"/>
+            <w:tcBorders>
+              <w:top w:val="nil"/>
+              <w:bottom w:val="single" w:sz="4" w:space="0" w:color="auto"/>
+            </w:tcBorders>
+          </w:tcPr>
+          <w:p>
+            <w:pPr>
+              <w:spacing w:line="276" w:lineRule="auto"/>
+              <w:rPr>
+                <w:sz w:val="22"/>
+              </w:rPr>
+            </w:pPr>
+          </w:p>
+        </w:tc>
+        <w:tc>
+          <w:tcPr>
+            <w:tcW w:w="0" w:type="auto"/>
+            <w:tcBorders>
+              <w:top w:val="nil"/>
+              <w:bottom w:val="nil"/>
+            </w:tcBorders>
+          </w:tcPr>
+          <w:p>
+            <w:pPr>
+              <w:spacing w:line="276" w:lineRule="auto"/>
+              <w:rPr>
+                <w:sz w:val="22"/>
+              </w:rPr>
+            </w:pPr>
+          </w:p>
+        </w:tc>
+        <w:tc>
+          <w:tcPr>
+            <w:tcW w:w="0" w:type="auto"/>
+            <w:tcBorders>
+              <w:top w:val="single" w:sz="4" w:space="0" w:color="auto"/>
+              <w:bottom w:val="single" w:sz="4" w:space="0" w:color="auto"/>
+            </w:tcBorders>
+          </w:tcPr>
+          <w:p>
+            <w:pPr>
+              <w:spacing w:line="276" w:lineRule="auto"/>
+              <w:jc w:val="center"/>
+              <w:rPr>
+                <w:sz w:val="22"/>
+              </w:rPr>
+            </w:pPr>
+            <w:r>
+              <w:rPr>
+                <w:sz w:val="22"/>
+              </w:rPr>
+              <w:t>TBAS</w:t>
+            </w:r>
+          </w:p>
+        </w:tc>
+        <w:tc>
+          <w:tcPr>
+            <w:tcW w:w="0" w:type="auto"/>
+            <w:tcBorders>
+              <w:top w:val="single" w:sz="4" w:space="0" w:color="auto"/>
+              <w:bottom w:val="single" w:sz="4" w:space="0" w:color="auto"/>
+            </w:tcBorders>
+          </w:tcPr>
+          <w:p>
+            <w:pPr>
+              <w:spacing w:line="276" w:lineRule="auto"/>
+              <w:jc w:val="center"/>
+              <w:rPr>
+                <w:sz w:val="22"/>
+              </w:rPr>
+            </w:pPr>
+            <w:r>
+              <w:rPr>
+                <w:sz w:val="22"/>
+              </w:rPr>
+              <w:t>cARM1</w:t>
+            </w:r>
+          </w:p>
+        </w:tc>
+        <w:tc>
+          <w:tcPr>
+            <w:tcW w:w="0" w:type="auto"/>
+            <w:tcBorders>
+              <w:top w:val="single" w:sz="4" w:space="0" w:color="auto"/>
+              <w:bottom w:val="single" w:sz="4" w:space="0" w:color="auto"/>
+            </w:tcBorders>
+          </w:tcPr>
+          <w:p>
+            <w:pPr>
+              <w:spacing w:line="276" w:lineRule="auto"/>
+              <w:jc w:val="center"/>
+              <w:rPr>
+                <w:sz w:val="22"/>
+              </w:rPr>
+            </w:pPr>
+            <w:r>
+              <w:rPr>
+                <w:sz w:val="22"/>
+              </w:rPr>
+              <w:t>cARM2</w:t>
+            </w:r>
+          </w:p>
+        </w:tc>
+        <w:tc>
+          <w:tcPr>
+            <w:tcW w:w="0" w:type="auto"/>
+            <w:tcBorders>
+              <w:top w:val="nil"/>
+              <w:bottom w:val="single" w:sz="4" w:space="0" w:color="auto"/>
+            </w:tcBorders>
+          </w:tcPr>
+          <w:p>
+            <w:pPr>
+              <w:spacing w:line="276" w:lineRule="auto"/>
+              <w:jc w:val="center"/>
+              <w:rPr>
+                <w:sz w:val="22"/>
+              </w:rPr>
+            </w:pPr>
+            <w:r>
+              <w:rPr>
+                <w:sz w:val="22"/>
+              </w:rPr>
+              <w:t>p</w:t>
+            </w:r>
+            <w:r>
+              <w:rPr>
+                <w:sz w:val="22"/>
+              </w:rPr>
+              <w:t>ARM</w:t>
+            </w:r>
+            <w:r>
+              <w:rPr>
+                <w:sz w:val="22"/>
+              </w:rPr>
+              <w:t>1</w:t>
+            </w:r>
+          </w:p>
+        </w:tc>
+        <w:tc>
+          <w:tcPr>
+            <w:tcW w:w="0" w:type="auto"/>
+            <w:tcBorders>
+              <w:top w:val="nil"/>
+              <w:bottom w:val="nil"/>
+            </w:tcBorders>
+          </w:tcPr>
+          <w:p>
+            <w:pPr>
+              <w:spacing w:line="276" w:lineRule="auto"/>
+              <w:jc w:val="center"/>
+              <w:rPr>
+                <w:sz w:val="22"/>
+              </w:rPr>
+            </w:pPr>
+          </w:p>
+        </w:tc>
+        <w:tc>
+          <w:tcPr>
+            <w:tcW w:w="0" w:type="auto"/>
+            <w:tcBorders>
+              <w:top w:val="nil"/>
+              <w:bottom w:val="single" w:sz="4" w:space="0" w:color="auto"/>
+            </w:tcBorders>
+          </w:tcPr>
+          <w:p>
+            <w:pPr>
+              <w:spacing w:line="276" w:lineRule="auto"/>
+              <w:jc w:val="center"/>
+              <w:rPr>
+                <w:sz w:val="22"/>
+              </w:rPr>
+            </w:pPr>
+            <w:r>
+              <w:rPr>
+                <w:sz w:val="22"/>
+              </w:rPr>
+              <w:t>F</w:t>
+            </w:r>
+          </w:p>
+        </w:tc>
+        <w:tc>
+          <w:tcPr>
+            <w:tcW w:w="0" w:type="auto"/>
+            <w:tcBorders>
+              <w:top w:val="nil"/>
+              <w:bottom w:val="single" w:sz="4" w:space="0" w:color="auto"/>
+            </w:tcBorders>
+          </w:tcPr>
+          <w:p>
+            <w:pPr>
+              <w:spacing w:line="276" w:lineRule="auto"/>
+              <w:jc w:val="center"/>
+              <w:rPr>
+                <w:sz w:val="22"/>
+              </w:rPr>
+            </w:pPr>
+            <w:r>
+              <w:rPr>
+                <w:sz w:val="22"/>
+              </w:rPr>
+              <w:t>p</w:t>
+            </w:r>
+            <w:r>
+              <w:rPr>
+                <w:sz w:val="22"/>
+              </w:rPr>
+              <w:t>-value</w:t>
+            </w:r>
+          </w:p>
+        </w:tc>
+      </w:tr>
+      <w:tr>
+        <w:tc>
+          <w:tcPr>
+            <w:tcW w:w="0" w:type="auto"/>
+            <w:tcBorders>
+              <w:top w:val="single" w:sz="4" w:space="0" w:color="auto"/>
+            </w:tcBorders>
+          </w:tcPr>
+          <w:p>
+            <w:pPr>
+              <w:spacing w:line="276" w:lineRule="auto"/>
+              <w:rPr>
+                <w:sz w:val="22"/>
+              </w:rPr>
+            </w:pPr>
+            <w:r>
+              <w:rPr>
+                <w:sz w:val="22"/>
+              </w:rPr>
+              <w:t>Medial KJCF first peak</w:t>
+            </w:r>
+          </w:p>
+        </w:tc>
+        <w:tc>
+          <w:tcPr>
+            <w:tcW w:w="0" w:type="auto"/>
+            <w:tcBorders>
+              <w:top w:val="nil"/>
+            </w:tcBorders>
+          </w:tcPr>
+          <w:p>
+            <w:pPr>
+              <w:spacing w:line="276" w:lineRule="auto"/>
+              <w:rPr>
+                <w:sz w:val="22"/>
+              </w:rPr>
+            </w:pPr>
+          </w:p>
+        </w:tc>
+        <w:tc>
+          <w:tcPr>
+            <w:tcW w:w="0" w:type="auto"/>
+            <w:tcBorders>
+              <w:top w:val="single" w:sz="4" w:space="0" w:color="auto"/>
+            </w:tcBorders>
+          </w:tcPr>
+          <w:p>
+            <w:pPr>
+              <w:spacing w:line="276" w:lineRule="auto"/>
+              <w:rPr>
+                <w:sz w:val="22"/>
+              </w:rPr>
+            </w:pPr>
+            <w:r>
+              <w:rPr>
+                <w:sz w:val="22"/>
+              </w:rPr>
+              <w:t>3.62±</w:t>
+            </w:r>
+            <w:r>
+              <w:rPr>
+                <w:sz w:val="22"/>
+              </w:rPr>
+              <w:t>0.91</w:t>
+            </w:r>
+          </w:p>
+        </w:tc>
+        <w:tc>
+          <w:tcPr>
+            <w:tcW w:w="0" w:type="auto"/>
+            <w:tcBorders>
+              <w:top w:val="single" w:sz="4" w:space="0" w:color="auto"/>
+            </w:tcBorders>
+          </w:tcPr>
+          <w:p>
+            <w:pPr>
+              <w:spacing w:line="276" w:lineRule="auto"/>
+              <w:rPr>
+                <w:sz w:val="22"/>
+              </w:rPr>
+            </w:pPr>
+            <w:r>
+              <w:rPr>
+                <w:sz w:val="22"/>
+              </w:rPr>
+              <w:t>3.69±</w:t>
+            </w:r>
+            <w:r>
+              <w:rPr>
+                <w:sz w:val="22"/>
+              </w:rPr>
+              <w:t>0.85</w:t>
+            </w:r>
+          </w:p>
+        </w:tc>
+        <w:tc>
+          <w:tcPr>
+            <w:tcW w:w="0" w:type="auto"/>
+            <w:tcBorders>
+              <w:top w:val="single" w:sz="4" w:space="0" w:color="auto"/>
+            </w:tcBorders>
+          </w:tcPr>
+          <w:p>
+            <w:pPr>
+              <w:spacing w:line="276" w:lineRule="auto"/>
+              <w:rPr>
+                <w:sz w:val="22"/>
+              </w:rPr>
+            </w:pPr>
+            <w:r>
+              <w:rPr>
+                <w:sz w:val="22"/>
+              </w:rPr>
+              <w:t>3.57±</w:t>
+            </w:r>
+            <w:r>
+              <w:rPr>
+                <w:sz w:val="22"/>
+              </w:rPr>
+              <w:t>0.87</w:t>
+            </w:r>
+          </w:p>
+        </w:tc>
+        <w:tc>
+          <w:tcPr>
+            <w:tcW w:w="0" w:type="auto"/>
+            <w:tcBorders>
+              <w:top w:val="single" w:sz="4" w:space="0" w:color="auto"/>
+            </w:tcBorders>
+          </w:tcPr>
+          <w:p>
+            <w:pPr>
+              <w:spacing w:line="276" w:lineRule="auto"/>
+              <w:jc w:val="right"/>
+              <w:rPr>
+                <w:sz w:val="22"/>
+              </w:rPr>
+            </w:pPr>
+            <w:r>
+              <w:rPr>
+                <w:sz w:val="22"/>
+              </w:rPr>
+              <w:t>3.51±</w:t>
+            </w:r>
+            <w:r>
+              <w:rPr>
+                <w:sz w:val="22"/>
+              </w:rPr>
+              <w:t>0.74</w:t>
+            </w:r>
+          </w:p>
+        </w:tc>
+        <w:tc>
+          <w:tcPr>
+            <w:tcW w:w="0" w:type="auto"/>
+            <w:tcBorders>
+              <w:top w:val="nil"/>
+            </w:tcBorders>
+          </w:tcPr>
+          <w:p>
+            <w:pPr>
+              <w:spacing w:line="276" w:lineRule="auto"/>
+              <w:jc w:val="right"/>
+              <w:rPr>
+                <w:sz w:val="22"/>
+              </w:rPr>
+            </w:pPr>
+          </w:p>
+        </w:tc>
+        <w:tc>
+          <w:tcPr>
+            <w:tcW w:w="0" w:type="auto"/>
+            <w:tcBorders>
+              <w:top w:val="single" w:sz="4" w:space="0" w:color="auto"/>
+            </w:tcBorders>
+          </w:tcPr>
+          <w:p>
+            <w:pPr>
+              <w:spacing w:line="276" w:lineRule="auto"/>
+              <w:jc w:val="right"/>
+              <w:rPr>
+                <w:sz w:val="22"/>
+              </w:rPr>
+            </w:pPr>
+            <w:r>
+              <w:rPr>
+                <w:sz w:val="22"/>
+              </w:rPr>
+              <w:t>0.74</w:t>
+            </w:r>
+          </w:p>
+        </w:tc>
+        <w:tc>
+          <w:tcPr>
+            <w:tcW w:w="0" w:type="auto"/>
+            <w:tcBorders>
+              <w:top w:val="single" w:sz="4" w:space="0" w:color="auto"/>
+            </w:tcBorders>
+          </w:tcPr>
+          <w:p>
+            <w:pPr>
+              <w:spacing w:line="276" w:lineRule="auto"/>
+              <w:jc w:val="right"/>
+              <w:rPr>
+                <w:sz w:val="22"/>
+              </w:rPr>
+            </w:pPr>
+            <w:r>
+              <w:rPr>
+                <w:sz w:val="22"/>
+              </w:rPr>
+              <w:t>0.529</w:t>
+            </w:r>
+          </w:p>
+        </w:tc>
+      </w:tr>
+      <w:tr>
+        <w:tc>
+          <w:tcPr>
+            <w:tcW w:w="0" w:type="auto"/>
+          </w:tcPr>
+          <w:p>
+            <w:pPr>
+              <w:spacing w:line="276" w:lineRule="auto"/>
+              <w:rPr>
+                <w:sz w:val="22"/>
+              </w:rPr>
+            </w:pPr>
+            <w:r>
+              <w:rPr>
+                <w:sz w:val="22"/>
+              </w:rPr>
+              <w:t>Medial KJCF second peak</w:t>
+            </w:r>
+          </w:p>
+        </w:tc>
+        <w:tc>
+          <w:tcPr>
+            <w:tcW w:w="0" w:type="auto"/>
+          </w:tcPr>
+          <w:p>
+            <w:pPr>
+              <w:spacing w:line="276" w:lineRule="auto"/>
+              <w:rPr>
+                <w:sz w:val="22"/>
+              </w:rPr>
+            </w:pPr>
+          </w:p>
+        </w:tc>
+        <w:tc>
+          <w:tcPr>
+            <w:tcW w:w="0" w:type="auto"/>
+          </w:tcPr>
+          <w:p>
+            <w:pPr>
+              <w:spacing w:line="276" w:lineRule="auto"/>
+              <w:rPr>
+                <w:sz w:val="22"/>
+              </w:rPr>
+            </w:pPr>
+            <w:r>
+              <w:rPr>
+                <w:sz w:val="22"/>
+              </w:rPr>
+              <w:t>2.37±1.04</w:t>
+            </w:r>
+          </w:p>
+        </w:tc>
+        <w:tc>
+          <w:tcPr>
+            <w:tcW w:w="0" w:type="auto"/>
+          </w:tcPr>
+          <w:p>
+            <w:pPr>
+              <w:spacing w:line="276" w:lineRule="auto"/>
+              <w:rPr>
+                <w:sz w:val="22"/>
+              </w:rPr>
+            </w:pPr>
+            <w:r>
+              <w:rPr>
+                <w:sz w:val="22"/>
+              </w:rPr>
+              <w:t>2.34±1.17</w:t>
+            </w:r>
+          </w:p>
+        </w:tc>
+        <w:tc>
+          <w:tcPr>
+            <w:tcW w:w="0" w:type="auto"/>
+          </w:tcPr>
+          <w:p>
+            <w:pPr>
+              <w:spacing w:line="276" w:lineRule="auto"/>
+              <w:rPr>
+                <w:sz w:val="22"/>
+              </w:rPr>
+            </w:pPr>
+            <w:r>
+              <w:rPr>
+                <w:sz w:val="22"/>
+              </w:rPr>
+              <w:t>2.13±1.05</w:t>
+            </w:r>
+          </w:p>
+        </w:tc>
+        <w:tc>
+          <w:tcPr>
+            <w:tcW w:w="0" w:type="auto"/>
+          </w:tcPr>
+          <w:p>
+            <w:pPr>
+              <w:spacing w:line="276" w:lineRule="auto"/>
+              <w:jc w:val="right"/>
+              <w:rPr>
+                <w:sz w:val="22"/>
+              </w:rPr>
+            </w:pPr>
+            <w:r>
+              <w:rPr>
+                <w:sz w:val="22"/>
+              </w:rPr>
+              <w:t>2.19±1.22</w:t>
+            </w:r>
+          </w:p>
+        </w:tc>
+        <w:tc>
+          <w:tcPr>
+            <w:tcW w:w="0" w:type="auto"/>
+          </w:tcPr>
+          <w:p>
+            <w:pPr>
+              <w:spacing w:line="276" w:lineRule="auto"/>
+              <w:jc w:val="right"/>
+              <w:rPr>
+                <w:sz w:val="22"/>
+              </w:rPr>
+            </w:pPr>
+          </w:p>
+        </w:tc>
+        <w:tc>
+          <w:tcPr>
+            <w:tcW w:w="0" w:type="auto"/>
+          </w:tcPr>
+          <w:p>
+            <w:pPr>
+              <w:spacing w:line="276" w:lineRule="auto"/>
+              <w:jc w:val="right"/>
+              <w:rPr>
+                <w:sz w:val="22"/>
+              </w:rPr>
+            </w:pPr>
+            <w:r>
+              <w:rPr>
+                <w:sz w:val="22"/>
+              </w:rPr>
+              <w:t>0.87</w:t>
+            </w:r>
+          </w:p>
+        </w:tc>
+        <w:tc>
+          <w:tcPr>
+            <w:tcW w:w="0" w:type="auto"/>
+          </w:tcPr>
+          <w:p>
+            <w:pPr>
+              <w:spacing w:line="276" w:lineRule="auto"/>
+              <w:jc w:val="right"/>
+              <w:rPr>
+                <w:sz w:val="22"/>
+              </w:rPr>
+            </w:pPr>
+            <w:r>
+              <w:rPr>
+                <w:sz w:val="22"/>
+              </w:rPr>
+              <w:t>0.456</w:t>
+            </w:r>
+          </w:p>
+        </w:tc>
+      </w:tr>
+      <w:tr>
+        <w:tc>
+          <w:tcPr>
+            <w:tcW w:w="0" w:type="auto"/>
+          </w:tcPr>
+          <w:p>
+            <w:pPr>
+              <w:spacing w:line="276" w:lineRule="auto"/>
+              <w:rPr>
+                <w:sz w:val="22"/>
+              </w:rPr>
+            </w:pPr>
+            <w:r>
+              <w:rPr>
+                <w:sz w:val="22"/>
+              </w:rPr>
+              <w:t>Lateral KJCF peak</w:t>
+            </w:r>
+          </w:p>
+        </w:tc>
+        <w:tc>
+          <w:tcPr>
+            <w:tcW w:w="0" w:type="auto"/>
+          </w:tcPr>
+          <w:p>
+            <w:pPr>
+              <w:spacing w:line="276" w:lineRule="auto"/>
+              <w:rPr>
+                <w:sz w:val="22"/>
+              </w:rPr>
+            </w:pPr>
+          </w:p>
+        </w:tc>
+        <w:tc>
+          <w:tcPr>
+            <w:tcW w:w="0" w:type="auto"/>
+          </w:tcPr>
+          <w:p>
+            <w:pPr>
+              <w:spacing w:line="276" w:lineRule="auto"/>
+              <w:rPr>
+                <w:sz w:val="22"/>
+              </w:rPr>
+            </w:pPr>
+            <w:r>
+              <w:rPr>
+                <w:sz w:val="22"/>
+              </w:rPr>
+              <w:t>2.77±0.84</w:t>
+            </w:r>
+          </w:p>
+        </w:tc>
+        <w:tc>
+          <w:tcPr>
+            <w:tcW w:w="0" w:type="auto"/>
+          </w:tcPr>
+          <w:p>
+            <w:pPr>
+              <w:spacing w:line="276" w:lineRule="auto"/>
+              <w:rPr>
+                <w:sz w:val="22"/>
+              </w:rPr>
+            </w:pPr>
+            <w:r>
+              <w:rPr>
+                <w:sz w:val="22"/>
+              </w:rPr>
+              <w:t>2.87±0.81</w:t>
+            </w:r>
+          </w:p>
+        </w:tc>
+        <w:tc>
+          <w:tcPr>
+            <w:tcW w:w="0" w:type="auto"/>
+          </w:tcPr>
+          <w:p>
+            <w:pPr>
+              <w:spacing w:line="276" w:lineRule="auto"/>
+              <w:rPr>
+                <w:sz w:val="22"/>
+              </w:rPr>
+            </w:pPr>
+            <w:r>
+              <w:rPr>
+                <w:sz w:val="22"/>
+              </w:rPr>
+              <w:t>2.91±0.82</w:t>
+            </w:r>
+          </w:p>
+        </w:tc>
+        <w:tc>
+          <w:tcPr>
+            <w:tcW w:w="0" w:type="auto"/>
+          </w:tcPr>
+          <w:p>
+            <w:pPr>
+              <w:spacing w:line="276" w:lineRule="auto"/>
+              <w:jc w:val="right"/>
+              <w:rPr>
+                <w:sz w:val="22"/>
+              </w:rPr>
+            </w:pPr>
+            <w:r>
+              <w:rPr>
+                <w:sz w:val="22"/>
+              </w:rPr>
+              <w:t>2.67±0.84</w:t>
+            </w:r>
+          </w:p>
+        </w:tc>
+        <w:tc>
+          <w:tcPr>
+            <w:tcW w:w="0" w:type="auto"/>
+          </w:tcPr>
+          <w:p>
+            <w:pPr>
+              <w:spacing w:line="276" w:lineRule="auto"/>
+              <w:jc w:val="right"/>
+              <w:rPr>
+                <w:sz w:val="22"/>
+              </w:rPr>
+            </w:pPr>
+          </w:p>
+        </w:tc>
+        <w:tc>
+          <w:tcPr>
+            <w:tcW w:w="0" w:type="auto"/>
+          </w:tcPr>
+          <w:p>
+            <w:pPr>
+              <w:spacing w:line="276" w:lineRule="auto"/>
+              <w:jc w:val="right"/>
+              <w:rPr>
+                <w:sz w:val="22"/>
+              </w:rPr>
+            </w:pPr>
+            <w:r>
+              <w:rPr>
+                <w:sz w:val="22"/>
+              </w:rPr>
+              <w:t>1.33</w:t>
+            </w:r>
+          </w:p>
+        </w:tc>
+        <w:tc>
+          <w:tcPr>
+            <w:tcW w:w="0" w:type="auto"/>
+          </w:tcPr>
+          <w:p>
+            <w:pPr>
+              <w:spacing w:line="276" w:lineRule="auto"/>
+              <w:jc w:val="right"/>
+              <w:rPr>
+                <w:sz w:val="22"/>
+              </w:rPr>
+            </w:pPr>
+            <w:r>
+              <w:rPr>
+                <w:sz w:val="22"/>
+              </w:rPr>
+              <w:t>0.264</w:t>
+            </w:r>
+          </w:p>
+        </w:tc>
+      </w:tr>
+      <w:tr>
+        <w:tc>
+          <w:tcPr>
+            <w:tcW w:w="0" w:type="auto"/>
+          </w:tcPr>
+          <w:p>
+            <w:pPr>
+              <w:spacing w:line="276" w:lineRule="auto"/>
+              <w:rPr>
+                <w:sz w:val="22"/>
+              </w:rPr>
+            </w:pPr>
+            <w:r>
+              <w:rPr>
+                <w:sz w:val="22"/>
+              </w:rPr>
+              <w:t>Total KJCF first peak</w:t>
+            </w:r>
+          </w:p>
+        </w:tc>
+        <w:tc>
+          <w:tcPr>
+            <w:tcW w:w="0" w:type="auto"/>
+          </w:tcPr>
+          <w:p>
+            <w:pPr>
+              <w:spacing w:line="276" w:lineRule="auto"/>
+              <w:rPr>
+                <w:sz w:val="22"/>
+              </w:rPr>
+            </w:pPr>
+          </w:p>
+        </w:tc>
+        <w:tc>
+          <w:tcPr>
+            <w:tcW w:w="0" w:type="auto"/>
+          </w:tcPr>
+          <w:p>
+            <w:pPr>
+              <w:spacing w:line="276" w:lineRule="auto"/>
+              <w:rPr>
+                <w:sz w:val="22"/>
+              </w:rPr>
+            </w:pPr>
+            <w:r>
+              <w:rPr>
+                <w:sz w:val="22"/>
+              </w:rPr>
+              <w:t>4.44±1.21</w:t>
+            </w:r>
+          </w:p>
+        </w:tc>
+        <w:tc>
+          <w:tcPr>
+            <w:tcW w:w="0" w:type="auto"/>
+          </w:tcPr>
+          <w:p>
+            <w:pPr>
+              <w:spacing w:line="276" w:lineRule="auto"/>
+              <w:rPr>
+                <w:sz w:val="22"/>
+              </w:rPr>
+            </w:pPr>
+            <w:r>
+              <w:rPr>
+                <w:sz w:val="22"/>
+              </w:rPr>
+              <w:t>4.57±1.18</w:t>
+            </w:r>
+          </w:p>
+        </w:tc>
+        <w:tc>
+          <w:tcPr>
+            <w:tcW w:w="0" w:type="auto"/>
+          </w:tcPr>
+          <w:p>
+            <w:pPr>
+              <w:spacing w:line="276" w:lineRule="auto"/>
+              <w:rPr>
+                <w:sz w:val="22"/>
+              </w:rPr>
+            </w:pPr>
+            <w:r>
+              <w:rPr>
+                <w:sz w:val="22"/>
+              </w:rPr>
+              <w:t>4.57±1.12</w:t>
+            </w:r>
+          </w:p>
+        </w:tc>
+        <w:tc>
+          <w:tcPr>
+            <w:tcW w:w="0" w:type="auto"/>
+          </w:tcPr>
+          <w:p>
+            <w:pPr>
+              <w:spacing w:line="276" w:lineRule="auto"/>
+              <w:jc w:val="right"/>
+              <w:rPr>
+                <w:sz w:val="22"/>
+              </w:rPr>
+            </w:pPr>
+            <w:r>
+              <w:rPr>
+                <w:sz w:val="22"/>
+              </w:rPr>
+              <w:t>4.41±1.06</w:t>
+            </w:r>
+          </w:p>
+        </w:tc>
+        <w:tc>
+          <w:tcPr>
+            <w:tcW w:w="0" w:type="auto"/>
+          </w:tcPr>
+          <w:p>
+            <w:pPr>
+              <w:spacing w:line="276" w:lineRule="auto"/>
+              <w:jc w:val="right"/>
+              <w:rPr>
+                <w:sz w:val="22"/>
+              </w:rPr>
+            </w:pPr>
+          </w:p>
+        </w:tc>
+        <w:tc>
+          <w:tcPr>
+            <w:tcW w:w="0" w:type="auto"/>
+          </w:tcPr>
+          <w:p>
+            <w:pPr>
+              <w:spacing w:line="276" w:lineRule="auto"/>
+              <w:jc w:val="right"/>
+              <w:rPr>
+                <w:sz w:val="22"/>
+              </w:rPr>
+            </w:pPr>
+            <w:r>
+              <w:rPr>
+                <w:sz w:val="22"/>
+              </w:rPr>
+              <w:t>0.47</w:t>
+            </w:r>
+          </w:p>
+        </w:tc>
+        <w:tc>
+          <w:tcPr>
+            <w:tcW w:w="0" w:type="auto"/>
+          </w:tcPr>
+          <w:p>
+            <w:pPr>
+              <w:spacing w:line="276" w:lineRule="auto"/>
+              <w:jc w:val="right"/>
+              <w:rPr>
+                <w:sz w:val="22"/>
+              </w:rPr>
+            </w:pPr>
+            <w:r>
+              <w:rPr>
+                <w:sz w:val="22"/>
+              </w:rPr>
+              <w:t>0.703</w:t>
+            </w:r>
+          </w:p>
+        </w:tc>
+      </w:tr>
+      <w:tr>
+        <w:tc>
+          <w:tcPr>
+            <w:tcW w:w="0" w:type="auto"/>
+          </w:tcPr>
+          <w:p>
+            <w:pPr>
+              <w:spacing w:line="276" w:lineRule="auto"/>
+              <w:rPr>
+                <w:sz w:val="22"/>
+              </w:rPr>
+            </w:pPr>
+            <w:r>
+              <w:rPr>
+                <w:sz w:val="22"/>
+              </w:rPr>
+              <w:t>Total KJCF second peak</w:t>
+            </w:r>
+          </w:p>
+        </w:tc>
+        <w:tc>
+          <w:tcPr>
+            <w:tcW w:w="0" w:type="auto"/>
+          </w:tcPr>
+          <w:p>
+            <w:pPr>
+              <w:spacing w:line="276" w:lineRule="auto"/>
+              <w:rPr>
+                <w:sz w:val="22"/>
+              </w:rPr>
+            </w:pPr>
+          </w:p>
+        </w:tc>
+        <w:tc>
+          <w:tcPr>
+            <w:tcW w:w="0" w:type="auto"/>
+          </w:tcPr>
+          <w:p>
+            <w:pPr>
+              <w:spacing w:line="276" w:lineRule="auto"/>
+              <w:rPr>
+                <w:sz w:val="22"/>
+              </w:rPr>
+            </w:pPr>
+            <w:r>
+              <w:rPr>
+                <w:sz w:val="22"/>
+              </w:rPr>
+              <w:t>4.88±1.34</w:t>
+            </w:r>
+          </w:p>
+        </w:tc>
+        <w:tc>
+          <w:tcPr>
+            <w:tcW w:w="0" w:type="auto"/>
+          </w:tcPr>
+          <w:p>
+            <w:pPr>
+              <w:spacing w:line="276" w:lineRule="auto"/>
+              <w:rPr>
+                <w:sz w:val="22"/>
+              </w:rPr>
+            </w:pPr>
+            <w:r>
+              <w:rPr>
+                <w:sz w:val="22"/>
+              </w:rPr>
+              <w:t>5.01±1.37</w:t>
+            </w:r>
+          </w:p>
+        </w:tc>
+        <w:tc>
+          <w:tcPr>
+            <w:tcW w:w="0" w:type="auto"/>
+          </w:tcPr>
+          <w:p>
+            <w:pPr>
+              <w:spacing w:line="276" w:lineRule="auto"/>
+              <w:rPr>
+                <w:sz w:val="22"/>
+              </w:rPr>
+            </w:pPr>
+            <w:r>
+              <w:rPr>
+                <w:sz w:val="22"/>
+              </w:rPr>
+              <w:t>4.86±1.45</w:t>
+            </w:r>
+          </w:p>
+        </w:tc>
+        <w:tc>
+          <w:tcPr>
+            <w:tcW w:w="0" w:type="auto"/>
+          </w:tcPr>
+          <w:p>
+            <w:pPr>
+              <w:spacing w:line="276" w:lineRule="auto"/>
+              <w:jc w:val="right"/>
+              <w:rPr>
+                <w:sz w:val="22"/>
+              </w:rPr>
+            </w:pPr>
+            <w:r>
+              <w:rPr>
+                <w:sz w:val="22"/>
+              </w:rPr>
+              <w:t>4.82±1.38</w:t>
+            </w:r>
+            <w:bookmarkStart w:id="0" w:name="_GoBack"/>
+            <w:bookmarkEnd w:id="0"/>
+          </w:p>
+        </w:tc>
+        <w:tc>
+          <w:tcPr>
+            <w:tcW w:w="0" w:type="auto"/>
+          </w:tcPr>
+          <w:p>
+            <w:pPr>
+              <w:spacing w:line="276" w:lineRule="auto"/>
+              <w:jc w:val="right"/>
+              <w:rPr>
+                <w:sz w:val="22"/>
+              </w:rPr>
+            </w:pPr>
+          </w:p>
+        </w:tc>
+        <w:tc>
+          <w:tcPr>
+            <w:tcW w:w="0" w:type="auto"/>
+          </w:tcPr>
+          <w:p>
+            <w:pPr>
+              <w:spacing w:line="276" w:lineRule="auto"/>
+              <w:jc w:val="right"/>
+              <w:rPr>
+                <w:sz w:val="22"/>
+              </w:rPr>
+            </w:pPr>
+            <w:r>
+              <w:rPr>
+                <w:sz w:val="22"/>
+              </w:rPr>
+              <w:t>0.29</w:t>
+            </w:r>
+          </w:p>
+        </w:tc>
+        <w:tc>
+          <w:tcPr>
+            <w:tcW w:w="0" w:type="auto"/>
+          </w:tcPr>
+          <w:p>
+            <w:pPr>
+              <w:spacing w:line="276" w:lineRule="auto"/>
+              <w:jc w:val="right"/>
+              <w:rPr>
+                <w:sz w:val="22"/>
+              </w:rPr>
+            </w:pPr>
+            <w:r>
+              <w:rPr>
+                <w:sz w:val="22"/>
+              </w:rPr>
+              <w:t>0.830</w:t>
+            </w:r>
+          </w:p>
+        </w:tc>
+      </w:tr>
+    </w:tbl>
+    <w:p/>
     <w:sectPr>
       <w:pgSz w:w="11900" w:h="16840"/>
       <w:pgMar w:top="1440" w:right="1440" w:bottom="1440" w:left="1440" w:header="708" w:footer="708" w:gutter="0"/>

</xml_diff>